<commit_message>
DevOps: Docker-compose notes added
</commit_message>
<xml_diff>
--- a/Docker/Docker_3.docx
+++ b/Docker/Docker_3.docx
@@ -2742,7 +2742,7 @@
           </mc:Choice>
           <mc:Fallback>
             <w:pict>
-              <v:shape id="_x0000_s1026" o:spid="_x0000_s1026" o:spt="202" type="#_x0000_t202" style="position:absolute;left:0pt;margin-left:18.95pt;margin-top:8.85pt;height:20.7pt;width:27.15pt;z-index:251660288;mso-width-relative:page;mso-height-relative:page;" fillcolor="#FFFFFF [3201]" filled="t" stroked="t" coordsize="21600,21600" o:gfxdata="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">
+              <v:shape id="_x0000_s1026" o:spid="_x0000_s1026" o:spt="202" type="#_x0000_t202" style="position:absolute;left:0pt;margin-left:18.95pt;margin-top:8.85pt;height:20.7pt;width:27.15pt;z-index:251660288;mso-width-relative:page;mso-height-relative:page;" fillcolor="#FFFFFF [3201]" filled="t" stroked="t" coordsize="21600,21600" o:gfxdata="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">
                 <v:fill on="t" focussize="0,0"/>
                 <v:stroke weight="0.5pt" color="#000000 [3204]" joinstyle="round"/>
                 <v:imagedata o:title=""/>
@@ -2856,7 +2856,7 @@
           </mc:Choice>
           <mc:Fallback>
             <w:pict>
-              <v:shape id="_x0000_s1026" o:spid="_x0000_s1026" o:spt="202" type="#_x0000_t202" style="position:absolute;left:0pt;margin-left:68.95pt;margin-top:8.25pt;height:21.95pt;width:27.15pt;z-index:251661312;mso-width-relative:page;mso-height-relative:page;" fillcolor="#FFFFFF [3201]" filled="t" stroked="t" coordsize="21600,21600" o:gfxdata="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">
+              <v:shape id="_x0000_s1026" o:spid="_x0000_s1026" o:spt="202" type="#_x0000_t202" style="position:absolute;left:0pt;margin-left:68.95pt;margin-top:8.25pt;height:21.95pt;width:27.15pt;z-index:251661312;mso-width-relative:page;mso-height-relative:page;" fillcolor="#FFFFFF [3201]" filled="t" stroked="t" coordsize="21600,21600" o:gfxdata="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">
                 <v:fill on="t" focussize="0,0"/>
                 <v:stroke weight="0.5pt" color="#000000 [3204]" joinstyle="round"/>
                 <v:imagedata o:title=""/>
@@ -3077,7 +3077,7 @@
           </mc:Choice>
           <mc:Fallback>
             <w:pict>
-              <v:shape id="_x0000_s1026" o:spid="_x0000_s1026" o:spt="202" type="#_x0000_t202" style="position:absolute;left:0pt;margin-left:18.95pt;margin-top:2.9pt;height:22.75pt;width:71.45pt;z-index:251662336;mso-width-relative:page;mso-height-relative:page;" fillcolor="#FFFFFF [3201]" filled="t" stroked="t" coordsize="21600,21600" o:gfxdata="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">
+              <v:shape id="_x0000_s1026" o:spid="_x0000_s1026" o:spt="202" type="#_x0000_t202" style="position:absolute;left:0pt;margin-left:18.95pt;margin-top:2.9pt;height:22.75pt;width:71.45pt;z-index:251662336;mso-width-relative:page;mso-height-relative:page;" fillcolor="#FFFFFF [3201]" filled="t" stroked="t" coordsize="21600,21600" o:gfxdata="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">
                 <v:fill on="t" focussize="0,0"/>
                 <v:stroke weight="0.5pt" color="#000000 [3204]" joinstyle="round"/>
                 <v:imagedata o:title=""/>
@@ -5250,6 +5250,3412 @@
           <w:lang w:val="en-US"/>
         </w:rPr>
       </w:pPr>
+      <w:r>
+        <w:rPr>
+          <w:rFonts w:hint="default"/>
+          <w:lang w:val="en-US"/>
+        </w:rPr>
+        <w:t>[ec2-user@ip-172-31-19-227 try-webapp]$ docker network ls</w:t>
+      </w:r>
+    </w:p>
+    <w:p>
+      <w:pPr>
+        <w:rPr>
+          <w:rFonts w:hint="default"/>
+          <w:lang w:val="en-US"/>
+        </w:rPr>
+      </w:pPr>
+      <w:r>
+        <w:rPr>
+          <w:rFonts w:hint="default"/>
+          <w:lang w:val="en-US"/>
+        </w:rPr>
+        <w:t>NETWORK ID     NAME               DRIVER    SCOPE</w:t>
+      </w:r>
+    </w:p>
+    <w:p>
+      <w:pPr>
+        <w:rPr>
+          <w:rFonts w:hint="default"/>
+          <w:lang w:val="en-US"/>
+        </w:rPr>
+      </w:pPr>
+      <w:r>
+        <w:rPr>
+          <w:rFonts w:hint="default"/>
+          <w:lang w:val="en-US"/>
+        </w:rPr>
+        <w:t>8347e80f315b   bridge             bridge    local</w:t>
+      </w:r>
+    </w:p>
+    <w:p>
+      <w:pPr>
+        <w:rPr>
+          <w:rFonts w:hint="default"/>
+          <w:lang w:val="en-US"/>
+        </w:rPr>
+      </w:pPr>
+      <w:r>
+        <w:rPr>
+          <w:rFonts w:hint="default"/>
+          <w:lang w:val="en-US"/>
+        </w:rPr>
+        <w:t>40d760a8456b   demo-network       bridge    local</w:t>
+      </w:r>
+    </w:p>
+    <w:p>
+      <w:pPr>
+        <w:rPr>
+          <w:rFonts w:hint="default"/>
+          <w:lang w:val="en-US"/>
+        </w:rPr>
+      </w:pPr>
+      <w:r>
+        <w:rPr>
+          <w:rFonts w:hint="default"/>
+          <w:lang w:val="en-US"/>
+        </w:rPr>
+        <w:t>eff938b8ff1b   host               host      local</w:t>
+      </w:r>
+    </w:p>
+    <w:p>
+      <w:pPr>
+        <w:rPr>
+          <w:rFonts w:hint="default"/>
+          <w:lang w:val="en-US"/>
+        </w:rPr>
+      </w:pPr>
+      <w:r>
+        <w:rPr>
+          <w:rFonts w:hint="default"/>
+          <w:lang w:val="en-US"/>
+        </w:rPr>
+        <w:t>efe0612c9047   new-demo-network   bridge    local</w:t>
+      </w:r>
+    </w:p>
+    <w:p>
+      <w:pPr>
+        <w:rPr>
+          <w:rFonts w:hint="default"/>
+          <w:lang w:val="en-US"/>
+        </w:rPr>
+      </w:pPr>
+      <w:r>
+        <w:rPr>
+          <w:rFonts w:hint="default"/>
+          <w:lang w:val="en-US"/>
+        </w:rPr>
+        <w:t>3272f9fff0af   none               null      local</w:t>
+      </w:r>
+    </w:p>
+    <w:p>
+      <w:pPr>
+        <w:rPr>
+          <w:rFonts w:hint="default"/>
+          <w:lang w:val="en-US"/>
+        </w:rPr>
+      </w:pPr>
+    </w:p>
+    <w:p>
+      <w:pPr>
+        <w:rPr>
+          <w:rFonts w:hint="default"/>
+          <w:lang w:val="en-US"/>
+        </w:rPr>
+      </w:pPr>
+    </w:p>
+    <w:p>
+      <w:r>
+        <w:drawing>
+          <wp:inline distT="0" distB="0" distL="114300" distR="114300">
+            <wp:extent cx="5273675" cy="1259205"/>
+            <wp:effectExtent l="0" t="0" r="14605" b="5715"/>
+            <wp:docPr id="25" name="Picture 1"/>
+            <wp:cNvGraphicFramePr>
+              <a:graphicFrameLocks xmlns:a="http://schemas.openxmlformats.org/drawingml/2006/main" noChangeAspect="1"/>
+            </wp:cNvGraphicFramePr>
+            <a:graphic xmlns:a="http://schemas.openxmlformats.org/drawingml/2006/main">
+              <a:graphicData uri="http://schemas.openxmlformats.org/drawingml/2006/picture">
+                <pic:pic xmlns:pic="http://schemas.openxmlformats.org/drawingml/2006/picture">
+                  <pic:nvPicPr>
+                    <pic:cNvPr id="25" name="Picture 1"/>
+                    <pic:cNvPicPr>
+                      <a:picLocks noChangeAspect="1"/>
+                    </pic:cNvPicPr>
+                  </pic:nvPicPr>
+                  <pic:blipFill>
+                    <a:blip r:embed="rId23"/>
+                    <a:stretch>
+                      <a:fillRect/>
+                    </a:stretch>
+                  </pic:blipFill>
+                  <pic:spPr>
+                    <a:xfrm>
+                      <a:off x="0" y="0"/>
+                      <a:ext cx="5273675" cy="1259205"/>
+                    </a:xfrm>
+                    <a:prstGeom prst="rect">
+                      <a:avLst/>
+                    </a:prstGeom>
+                    <a:noFill/>
+                    <a:ln>
+                      <a:noFill/>
+                    </a:ln>
+                  </pic:spPr>
+                </pic:pic>
+              </a:graphicData>
+            </a:graphic>
+          </wp:inline>
+        </w:drawing>
+      </w:r>
+    </w:p>
+    <w:p/>
+    <w:p>
+      <w:r>
+        <w:drawing>
+          <wp:inline distT="0" distB="0" distL="114300" distR="114300">
+            <wp:extent cx="5044440" cy="1562100"/>
+            <wp:effectExtent l="0" t="0" r="0" b="7620"/>
+            <wp:docPr id="26" name="Picture 2"/>
+            <wp:cNvGraphicFramePr>
+              <a:graphicFrameLocks xmlns:a="http://schemas.openxmlformats.org/drawingml/2006/main" noChangeAspect="1"/>
+            </wp:cNvGraphicFramePr>
+            <a:graphic xmlns:a="http://schemas.openxmlformats.org/drawingml/2006/main">
+              <a:graphicData uri="http://schemas.openxmlformats.org/drawingml/2006/picture">
+                <pic:pic xmlns:pic="http://schemas.openxmlformats.org/drawingml/2006/picture">
+                  <pic:nvPicPr>
+                    <pic:cNvPr id="26" name="Picture 2"/>
+                    <pic:cNvPicPr>
+                      <a:picLocks noChangeAspect="1"/>
+                    </pic:cNvPicPr>
+                  </pic:nvPicPr>
+                  <pic:blipFill>
+                    <a:blip r:embed="rId24"/>
+                    <a:stretch>
+                      <a:fillRect/>
+                    </a:stretch>
+                  </pic:blipFill>
+                  <pic:spPr>
+                    <a:xfrm>
+                      <a:off x="0" y="0"/>
+                      <a:ext cx="5044440" cy="1562100"/>
+                    </a:xfrm>
+                    <a:prstGeom prst="rect">
+                      <a:avLst/>
+                    </a:prstGeom>
+                    <a:noFill/>
+                    <a:ln>
+                      <a:noFill/>
+                    </a:ln>
+                  </pic:spPr>
+                </pic:pic>
+              </a:graphicData>
+            </a:graphic>
+          </wp:inline>
+        </w:drawing>
+      </w:r>
+    </w:p>
+    <w:p/>
+    <w:p>
+      <w:pPr>
+        <w:rPr>
+          <w:rFonts w:hint="default"/>
+          <w:lang w:val="en-US"/>
+        </w:rPr>
+      </w:pPr>
+    </w:p>
+    <w:p>
+      <w:pPr>
+        <w:rPr>
+          <w:rFonts w:hint="default"/>
+          <w:lang w:val="en-US"/>
+        </w:rPr>
+      </w:pPr>
+    </w:p>
+    <w:p>
+      <w:pPr>
+        <w:rPr>
+          <w:rFonts w:hint="default"/>
+          <w:lang w:val="en-US"/>
+        </w:rPr>
+      </w:pPr>
+      <w:r>
+        <w:rPr>
+          <w:sz w:val="20"/>
+        </w:rPr>
+        <mc:AlternateContent>
+          <mc:Choice Requires="wps">
+            <w:drawing>
+              <wp:anchor distT="0" distB="0" distL="114300" distR="114300" simplePos="0" relativeHeight="251664384" behindDoc="0" locked="0" layoutInCell="1" allowOverlap="1">
+                <wp:simplePos x="0" y="0"/>
+                <wp:positionH relativeFrom="column">
+                  <wp:posOffset>469265</wp:posOffset>
+                </wp:positionH>
+                <wp:positionV relativeFrom="paragraph">
+                  <wp:posOffset>129540</wp:posOffset>
+                </wp:positionV>
+                <wp:extent cx="769620" cy="493395"/>
+                <wp:effectExtent l="6350" t="6350" r="16510" b="18415"/>
+                <wp:wrapNone/>
+                <wp:docPr id="27" name="Rounded Rectangle 27"/>
+                <wp:cNvGraphicFramePr/>
+                <a:graphic xmlns:a="http://schemas.openxmlformats.org/drawingml/2006/main">
+                  <a:graphicData uri="http://schemas.microsoft.com/office/word/2010/wordprocessingShape">
+                    <wps:wsp>
+                      <wps:cNvSpPr/>
+                      <wps:spPr>
+                        <a:xfrm>
+                          <a:off x="1260475" y="4153535"/>
+                          <a:ext cx="769620" cy="493395"/>
+                        </a:xfrm>
+                        <a:prstGeom prst="roundRect">
+                          <a:avLst/>
+                        </a:prstGeom>
+                      </wps:spPr>
+                      <wps:style>
+                        <a:lnRef idx="2">
+                          <a:schemeClr val="accent1">
+                            <a:lumMod val="75000"/>
+                          </a:schemeClr>
+                        </a:lnRef>
+                        <a:fillRef idx="1">
+                          <a:schemeClr val="accent1"/>
+                        </a:fillRef>
+                        <a:effectRef idx="0">
+                          <a:srgbClr val="FFFFFF"/>
+                        </a:effectRef>
+                        <a:fontRef idx="minor">
+                          <a:schemeClr val="lt1"/>
+                        </a:fontRef>
+                      </wps:style>
+                      <wps:txbx>
+                        <w:txbxContent>
+                          <w:p>
+                            <w:pPr>
+                              <w:jc w:val="center"/>
+                              <w:rPr>
+                                <w:rFonts w:hint="default"/>
+                                <w:lang w:val="en-US"/>
+                              </w:rPr>
+                            </w:pPr>
+                            <w:r>
+                              <w:rPr>
+                                <w:rFonts w:hint="default"/>
+                                <w:lang w:val="en-US"/>
+                              </w:rPr>
+                              <w:t>Frontend container</w:t>
+                            </w:r>
+                          </w:p>
+                        </w:txbxContent>
+                      </wps:txbx>
+                      <wps:bodyPr rot="0" spcFirstLastPara="0" vertOverflow="overflow" horzOverflow="overflow" vert="horz" wrap="square" lIns="91440" tIns="45720" rIns="91440" bIns="45720" numCol="1" spcCol="0" rtlCol="0" fromWordArt="0" anchor="ctr" anchorCtr="0" forceAA="0" compatLnSpc="1">
+                        <a:noAutofit/>
+                      </wps:bodyPr>
+                    </wps:wsp>
+                  </a:graphicData>
+                </a:graphic>
+              </wp:anchor>
+            </w:drawing>
+          </mc:Choice>
+          <mc:Fallback>
+            <w:pict>
+              <v:roundrect id="_x0000_s1026" o:spid="_x0000_s1026" o:spt="2" style="position:absolute;left:0pt;margin-left:36.95pt;margin-top:10.2pt;height:38.85pt;width:60.6pt;z-index:251664384;v-text-anchor:middle;mso-width-relative:page;mso-height-relative:page;" fillcolor="#5B9BD5 [3204]" filled="t" stroked="t" coordsize="21600,21600" arcsize="0.166666666666667" o:gfxdata="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">
+                <v:fill on="t" focussize="0,0"/>
+                <v:stroke weight="1pt" color="#2E75B6 [2404]" miterlimit="8" joinstyle="miter"/>
+                <v:imagedata o:title=""/>
+                <o:lock v:ext="edit" aspectratio="f"/>
+                <v:textbox>
+                  <w:txbxContent>
+                    <w:p>
+                      <w:pPr>
+                        <w:jc w:val="center"/>
+                        <w:rPr>
+                          <w:rFonts w:hint="default"/>
+                          <w:lang w:val="en-US"/>
+                        </w:rPr>
+                      </w:pPr>
+                      <w:r>
+                        <w:rPr>
+                          <w:rFonts w:hint="default"/>
+                          <w:lang w:val="en-US"/>
+                        </w:rPr>
+                        <w:t>Frontend container</w:t>
+                      </w:r>
+                    </w:p>
+                  </w:txbxContent>
+                </v:textbox>
+              </v:roundrect>
+            </w:pict>
+          </mc:Fallback>
+        </mc:AlternateContent>
+      </w:r>
+      <w:r>
+        <w:rPr>
+          <w:sz w:val="20"/>
+        </w:rPr>
+        <mc:AlternateContent>
+          <mc:Choice Requires="wps">
+            <w:drawing>
+              <wp:anchor distT="0" distB="0" distL="114300" distR="114300" simplePos="0" relativeHeight="251665408" behindDoc="0" locked="0" layoutInCell="1" allowOverlap="1">
+                <wp:simplePos x="0" y="0"/>
+                <wp:positionH relativeFrom="column">
+                  <wp:posOffset>2011680</wp:posOffset>
+                </wp:positionH>
+                <wp:positionV relativeFrom="paragraph">
+                  <wp:posOffset>133350</wp:posOffset>
+                </wp:positionV>
+                <wp:extent cx="769620" cy="493395"/>
+                <wp:effectExtent l="6350" t="6350" r="16510" b="18415"/>
+                <wp:wrapNone/>
+                <wp:docPr id="28" name="Rounded Rectangle 28"/>
+                <wp:cNvGraphicFramePr/>
+                <a:graphic xmlns:a="http://schemas.openxmlformats.org/drawingml/2006/main">
+                  <a:graphicData uri="http://schemas.microsoft.com/office/word/2010/wordprocessingShape">
+                    <wps:wsp>
+                      <wps:cNvSpPr/>
+                      <wps:spPr>
+                        <a:xfrm>
+                          <a:off x="0" y="0"/>
+                          <a:ext cx="769620" cy="493395"/>
+                        </a:xfrm>
+                        <a:prstGeom prst="roundRect">
+                          <a:avLst/>
+                        </a:prstGeom>
+                      </wps:spPr>
+                      <wps:style>
+                        <a:lnRef idx="2">
+                          <a:schemeClr val="accent1">
+                            <a:lumMod val="75000"/>
+                          </a:schemeClr>
+                        </a:lnRef>
+                        <a:fillRef idx="1">
+                          <a:schemeClr val="accent1"/>
+                        </a:fillRef>
+                        <a:effectRef idx="0">
+                          <a:srgbClr val="FFFFFF"/>
+                        </a:effectRef>
+                        <a:fontRef idx="minor">
+                          <a:schemeClr val="lt1"/>
+                        </a:fontRef>
+                      </wps:style>
+                      <wps:txbx>
+                        <w:txbxContent>
+                          <w:p>
+                            <w:pPr>
+                              <w:jc w:val="center"/>
+                              <w:rPr>
+                                <w:rFonts w:hint="default"/>
+                                <w:lang w:val="en-US"/>
+                              </w:rPr>
+                            </w:pPr>
+                            <w:r>
+                              <w:rPr>
+                                <w:rFonts w:hint="default"/>
+                                <w:lang w:val="en-US"/>
+                              </w:rPr>
+                              <w:t>Backend container</w:t>
+                            </w:r>
+                          </w:p>
+                        </w:txbxContent>
+                      </wps:txbx>
+                      <wps:bodyPr rot="0" spcFirstLastPara="0" vertOverflow="overflow" horzOverflow="overflow" vert="horz" wrap="square" lIns="91440" tIns="45720" rIns="91440" bIns="45720" numCol="1" spcCol="0" rtlCol="0" fromWordArt="0" anchor="ctr" anchorCtr="0" forceAA="0" compatLnSpc="1">
+                        <a:noAutofit/>
+                      </wps:bodyPr>
+                    </wps:wsp>
+                  </a:graphicData>
+                </a:graphic>
+              </wp:anchor>
+            </w:drawing>
+          </mc:Choice>
+          <mc:Fallback>
+            <w:pict>
+              <v:roundrect id="_x0000_s1026" o:spid="_x0000_s1026" o:spt="2" style="position:absolute;left:0pt;margin-left:158.4pt;margin-top:10.5pt;height:38.85pt;width:60.6pt;z-index:251665408;v-text-anchor:middle;mso-width-relative:page;mso-height-relative:page;" fillcolor="#5B9BD5 [3204]" filled="t" stroked="t" coordsize="21600,21600" arcsize="0.166666666666667" o:gfxdata="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">
+                <v:fill on="t" focussize="0,0"/>
+                <v:stroke weight="1pt" color="#2E75B6 [2404]" miterlimit="8" joinstyle="miter"/>
+                <v:imagedata o:title=""/>
+                <o:lock v:ext="edit" aspectratio="f"/>
+                <v:textbox>
+                  <w:txbxContent>
+                    <w:p>
+                      <w:pPr>
+                        <w:jc w:val="center"/>
+                        <w:rPr>
+                          <w:rFonts w:hint="default"/>
+                          <w:lang w:val="en-US"/>
+                        </w:rPr>
+                      </w:pPr>
+                      <w:r>
+                        <w:rPr>
+                          <w:rFonts w:hint="default"/>
+                          <w:lang w:val="en-US"/>
+                        </w:rPr>
+                        <w:t>Backend container</w:t>
+                      </w:r>
+                    </w:p>
+                  </w:txbxContent>
+                </v:textbox>
+              </v:roundrect>
+            </w:pict>
+          </mc:Fallback>
+        </mc:AlternateContent>
+      </w:r>
+      <w:r>
+        <w:rPr>
+          <w:sz w:val="20"/>
+        </w:rPr>
+        <mc:AlternateContent>
+          <mc:Choice Requires="wps">
+            <w:drawing>
+              <wp:anchor distT="0" distB="0" distL="114300" distR="114300" simplePos="0" relativeHeight="251666432" behindDoc="0" locked="0" layoutInCell="1" allowOverlap="1">
+                <wp:simplePos x="0" y="0"/>
+                <wp:positionH relativeFrom="column">
+                  <wp:posOffset>3528695</wp:posOffset>
+                </wp:positionH>
+                <wp:positionV relativeFrom="paragraph">
+                  <wp:posOffset>111125</wp:posOffset>
+                </wp:positionV>
+                <wp:extent cx="769620" cy="493395"/>
+                <wp:effectExtent l="6350" t="6350" r="16510" b="18415"/>
+                <wp:wrapNone/>
+                <wp:docPr id="29" name="Rounded Rectangle 29"/>
+                <wp:cNvGraphicFramePr/>
+                <a:graphic xmlns:a="http://schemas.openxmlformats.org/drawingml/2006/main">
+                  <a:graphicData uri="http://schemas.microsoft.com/office/word/2010/wordprocessingShape">
+                    <wps:wsp>
+                      <wps:cNvSpPr/>
+                      <wps:spPr>
+                        <a:xfrm>
+                          <a:off x="0" y="0"/>
+                          <a:ext cx="769620" cy="493395"/>
+                        </a:xfrm>
+                        <a:prstGeom prst="roundRect">
+                          <a:avLst/>
+                        </a:prstGeom>
+                      </wps:spPr>
+                      <wps:style>
+                        <a:lnRef idx="2">
+                          <a:schemeClr val="accent1">
+                            <a:lumMod val="75000"/>
+                          </a:schemeClr>
+                        </a:lnRef>
+                        <a:fillRef idx="1">
+                          <a:schemeClr val="accent1"/>
+                        </a:fillRef>
+                        <a:effectRef idx="0">
+                          <a:srgbClr val="FFFFFF"/>
+                        </a:effectRef>
+                        <a:fontRef idx="minor">
+                          <a:schemeClr val="lt1"/>
+                        </a:fontRef>
+                      </wps:style>
+                      <wps:txbx>
+                        <w:txbxContent>
+                          <w:p>
+                            <w:pPr>
+                              <w:jc w:val="center"/>
+                              <w:rPr>
+                                <w:rFonts w:hint="default"/>
+                                <w:lang w:val="en-US"/>
+                              </w:rPr>
+                            </w:pPr>
+                            <w:r>
+                              <w:rPr>
+                                <w:rFonts w:hint="default"/>
+                                <w:lang w:val="en-US"/>
+                              </w:rPr>
+                              <w:t>Database container</w:t>
+                            </w:r>
+                          </w:p>
+                        </w:txbxContent>
+                      </wps:txbx>
+                      <wps:bodyPr rot="0" spcFirstLastPara="0" vertOverflow="overflow" horzOverflow="overflow" vert="horz" wrap="square" lIns="91440" tIns="45720" rIns="91440" bIns="45720" numCol="1" spcCol="0" rtlCol="0" fromWordArt="0" anchor="ctr" anchorCtr="0" forceAA="0" compatLnSpc="1">
+                        <a:noAutofit/>
+                      </wps:bodyPr>
+                    </wps:wsp>
+                  </a:graphicData>
+                </a:graphic>
+              </wp:anchor>
+            </w:drawing>
+          </mc:Choice>
+          <mc:Fallback>
+            <w:pict>
+              <v:roundrect id="_x0000_s1026" o:spid="_x0000_s1026" o:spt="2" style="position:absolute;left:0pt;margin-left:277.85pt;margin-top:8.75pt;height:38.85pt;width:60.6pt;z-index:251666432;v-text-anchor:middle;mso-width-relative:page;mso-height-relative:page;" fillcolor="#5B9BD5 [3204]" filled="t" stroked="t" coordsize="21600,21600" arcsize="0.166666666666667" o:gfxdata="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">
+                <v:fill on="t" focussize="0,0"/>
+                <v:stroke weight="1pt" color="#2E75B6 [2404]" miterlimit="8" joinstyle="miter"/>
+                <v:imagedata o:title=""/>
+                <o:lock v:ext="edit" aspectratio="f"/>
+                <v:textbox>
+                  <w:txbxContent>
+                    <w:p>
+                      <w:pPr>
+                        <w:jc w:val="center"/>
+                        <w:rPr>
+                          <w:rFonts w:hint="default"/>
+                          <w:lang w:val="en-US"/>
+                        </w:rPr>
+                      </w:pPr>
+                      <w:r>
+                        <w:rPr>
+                          <w:rFonts w:hint="default"/>
+                          <w:lang w:val="en-US"/>
+                        </w:rPr>
+                        <w:t>Database container</w:t>
+                      </w:r>
+                    </w:p>
+                  </w:txbxContent>
+                </v:textbox>
+              </v:roundrect>
+            </w:pict>
+          </mc:Fallback>
+        </mc:AlternateContent>
+      </w:r>
+    </w:p>
+    <w:p>
+      <w:pPr>
+        <w:rPr>
+          <w:rFonts w:hint="default"/>
+          <w:lang w:val="en-US"/>
+        </w:rPr>
+      </w:pPr>
+    </w:p>
+    <w:p>
+      <w:pPr>
+        <w:rPr>
+          <w:rFonts w:hint="default"/>
+          <w:lang w:val="en-US"/>
+        </w:rPr>
+      </w:pPr>
+      <w:r>
+        <w:rPr>
+          <w:sz w:val="20"/>
+        </w:rPr>
+        <mc:AlternateContent>
+          <mc:Choice Requires="wps">
+            <w:drawing>
+              <wp:anchor distT="0" distB="0" distL="114300" distR="114300" simplePos="0" relativeHeight="251668480" behindDoc="0" locked="0" layoutInCell="1" allowOverlap="1">
+                <wp:simplePos x="0" y="0"/>
+                <wp:positionH relativeFrom="column">
+                  <wp:posOffset>2781300</wp:posOffset>
+                </wp:positionH>
+                <wp:positionV relativeFrom="paragraph">
+                  <wp:posOffset>48260</wp:posOffset>
+                </wp:positionV>
+                <wp:extent cx="747395" cy="22225"/>
+                <wp:effectExtent l="0" t="48260" r="14605" b="36195"/>
+                <wp:wrapNone/>
+                <wp:docPr id="31" name="Straight Arrow Connector 31"/>
+                <wp:cNvGraphicFramePr/>
+                <a:graphic xmlns:a="http://schemas.openxmlformats.org/drawingml/2006/main">
+                  <a:graphicData uri="http://schemas.microsoft.com/office/word/2010/wordprocessingShape">
+                    <wps:wsp>
+                      <wps:cNvCnPr>
+                        <a:stCxn id="28" idx="3"/>
+                        <a:endCxn id="29" idx="1"/>
+                      </wps:cNvCnPr>
+                      <wps:spPr>
+                        <a:xfrm flipV="1">
+                          <a:off x="3924300" y="4726940"/>
+                          <a:ext cx="747395" cy="22225"/>
+                        </a:xfrm>
+                        <a:prstGeom prst="straightConnector1">
+                          <a:avLst/>
+                        </a:prstGeom>
+                        <a:ln>
+                          <a:tailEnd type="arrow"/>
+                        </a:ln>
+                      </wps:spPr>
+                      <wps:style>
+                        <a:lnRef idx="2">
+                          <a:schemeClr val="accent1"/>
+                        </a:lnRef>
+                        <a:fillRef idx="0">
+                          <a:srgbClr val="FFFFFF"/>
+                        </a:fillRef>
+                        <a:effectRef idx="0">
+                          <a:srgbClr val="FFFFFF"/>
+                        </a:effectRef>
+                        <a:fontRef idx="minor">
+                          <a:schemeClr val="tx1"/>
+                        </a:fontRef>
+                      </wps:style>
+                      <wps:bodyPr/>
+                    </wps:wsp>
+                  </a:graphicData>
+                </a:graphic>
+              </wp:anchor>
+            </w:drawing>
+          </mc:Choice>
+          <mc:Fallback>
+            <w:pict>
+              <v:shape id="_x0000_s1026" o:spid="_x0000_s1026" o:spt="32" type="#_x0000_t32" style="position:absolute;left:0pt;flip:y;margin-left:219pt;margin-top:3.8pt;height:1.75pt;width:58.85pt;z-index:251668480;mso-width-relative:page;mso-height-relative:page;" filled="f" stroked="t" coordsize="21600,21600" o:gfxdata="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">
+                <v:fill on="f" focussize="0,0"/>
+                <v:stroke weight="1pt" color="#5B9BD5 [3204]" miterlimit="8" joinstyle="miter" endarrow="open"/>
+                <v:imagedata o:title=""/>
+                <o:lock v:ext="edit" aspectratio="f"/>
+              </v:shape>
+            </w:pict>
+          </mc:Fallback>
+        </mc:AlternateContent>
+      </w:r>
+      <w:r>
+        <w:rPr>
+          <w:sz w:val="20"/>
+        </w:rPr>
+        <mc:AlternateContent>
+          <mc:Choice Requires="wps">
+            <w:drawing>
+              <wp:anchor distT="0" distB="0" distL="114300" distR="114300" simplePos="0" relativeHeight="251667456" behindDoc="0" locked="0" layoutInCell="1" allowOverlap="1">
+                <wp:simplePos x="0" y="0"/>
+                <wp:positionH relativeFrom="column">
+                  <wp:posOffset>1238885</wp:posOffset>
+                </wp:positionH>
+                <wp:positionV relativeFrom="paragraph">
+                  <wp:posOffset>66675</wp:posOffset>
+                </wp:positionV>
+                <wp:extent cx="772795" cy="3810"/>
+                <wp:effectExtent l="0" t="47625" r="4445" b="55245"/>
+                <wp:wrapNone/>
+                <wp:docPr id="30" name="Straight Arrow Connector 30"/>
+                <wp:cNvGraphicFramePr/>
+                <a:graphic xmlns:a="http://schemas.openxmlformats.org/drawingml/2006/main">
+                  <a:graphicData uri="http://schemas.microsoft.com/office/word/2010/wordprocessingShape">
+                    <wps:wsp>
+                      <wps:cNvCnPr>
+                        <a:stCxn id="27" idx="3"/>
+                        <a:endCxn id="28" idx="1"/>
+                      </wps:cNvCnPr>
+                      <wps:spPr>
+                        <a:xfrm>
+                          <a:off x="2381885" y="4745355"/>
+                          <a:ext cx="772795" cy="3810"/>
+                        </a:xfrm>
+                        <a:prstGeom prst="straightConnector1">
+                          <a:avLst/>
+                        </a:prstGeom>
+                        <a:ln>
+                          <a:tailEnd type="arrow"/>
+                        </a:ln>
+                      </wps:spPr>
+                      <wps:style>
+                        <a:lnRef idx="2">
+                          <a:schemeClr val="accent1"/>
+                        </a:lnRef>
+                        <a:fillRef idx="0">
+                          <a:srgbClr val="FFFFFF"/>
+                        </a:fillRef>
+                        <a:effectRef idx="0">
+                          <a:srgbClr val="FFFFFF"/>
+                        </a:effectRef>
+                        <a:fontRef idx="minor">
+                          <a:schemeClr val="tx1"/>
+                        </a:fontRef>
+                      </wps:style>
+                      <wps:bodyPr/>
+                    </wps:wsp>
+                  </a:graphicData>
+                </a:graphic>
+              </wp:anchor>
+            </w:drawing>
+          </mc:Choice>
+          <mc:Fallback>
+            <w:pict>
+              <v:shape id="_x0000_s1026" o:spid="_x0000_s1026" o:spt="32" type="#_x0000_t32" style="position:absolute;left:0pt;margin-left:97.55pt;margin-top:5.25pt;height:0.3pt;width:60.85pt;z-index:251667456;mso-width-relative:page;mso-height-relative:page;" filled="f" stroked="t" coordsize="21600,21600" o:gfxdata="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">
+                <v:fill on="f" focussize="0,0"/>
+                <v:stroke weight="1pt" color="#5B9BD5 [3204]" miterlimit="8" joinstyle="miter" endarrow="open"/>
+                <v:imagedata o:title=""/>
+                <o:lock v:ext="edit" aspectratio="f"/>
+              </v:shape>
+            </w:pict>
+          </mc:Fallback>
+        </mc:AlternateContent>
+      </w:r>
+    </w:p>
+    <w:p>
+      <w:pPr>
+        <w:rPr>
+          <w:rFonts w:hint="default"/>
+          <w:lang w:val="en-US"/>
+        </w:rPr>
+      </w:pPr>
+    </w:p>
+    <w:p>
+      <w:pPr>
+        <w:rPr>
+          <w:rFonts w:hint="default"/>
+          <w:lang w:val="en-US"/>
+        </w:rPr>
+      </w:pPr>
+    </w:p>
+    <w:p>
+      <w:pPr>
+        <w:rPr>
+          <w:rFonts w:hint="default"/>
+          <w:lang w:val="en-US"/>
+        </w:rPr>
+      </w:pPr>
+      <w:r>
+        <w:rPr>
+          <w:rFonts w:hint="default"/>
+          <w:lang w:val="en-US"/>
+        </w:rPr>
+        <w:t>Microservices --&gt; Multiple containers will be there</w:t>
+      </w:r>
+    </w:p>
+    <w:p>
+      <w:pPr>
+        <w:rPr>
+          <w:rFonts w:hint="default"/>
+          <w:lang w:val="en-US"/>
+        </w:rPr>
+      </w:pPr>
+      <w:r>
+        <w:rPr>
+          <w:rFonts w:hint="default"/>
+          <w:lang w:val="en-US"/>
+        </w:rPr>
+        <w:t>If you want to manage multiple containers then we need Docker-compose. When we have multiple containers, concept of docker-compose comes into picture</w:t>
+      </w:r>
+    </w:p>
+    <w:p>
+      <w:pPr>
+        <w:rPr>
+          <w:rFonts w:hint="default"/>
+          <w:lang w:val="en-US"/>
+        </w:rPr>
+      </w:pPr>
+    </w:p>
+    <w:p>
+      <w:pPr>
+        <w:rPr>
+          <w:rFonts w:hint="default"/>
+          <w:lang w:val="en-US"/>
+        </w:rPr>
+      </w:pPr>
+      <w:r>
+        <w:rPr>
+          <w:rFonts w:hint="default"/>
+          <w:lang w:val="en-US"/>
+        </w:rPr>
+        <w:t>Docker-compose:</w:t>
+      </w:r>
+    </w:p>
+    <w:p>
+      <w:pPr>
+        <w:rPr>
+          <w:rFonts w:hint="default"/>
+          <w:lang w:val="en-US"/>
+        </w:rPr>
+      </w:pPr>
+      <w:r>
+        <w:rPr>
+          <w:rFonts w:hint="default"/>
+          <w:lang w:val="en-US"/>
+        </w:rPr>
+        <w:t>Docker-compose is a tool for running multiple container Docker applications.</w:t>
+      </w:r>
+    </w:p>
+    <w:p>
+      <w:pPr>
+        <w:rPr>
+          <w:rFonts w:hint="default"/>
+          <w:lang w:val="en-US"/>
+        </w:rPr>
+      </w:pPr>
+    </w:p>
+    <w:p>
+      <w:pPr>
+        <w:rPr>
+          <w:rFonts w:hint="default"/>
+          <w:lang w:val="en-US"/>
+        </w:rPr>
+      </w:pPr>
+      <w:r>
+        <w:rPr>
+          <w:rFonts w:hint="default"/>
+          <w:lang w:val="en-US"/>
+        </w:rPr>
+        <w:t>Usually in a microservice application there will be multiple APIs and for every API we may have to create separate containers in that case. In that case, managing many containers would be difficult (create / start / stop containers), to overcome this problem we have Docker-compose. In Docker-compose using single command, we can create / start / stop multiple containers</w:t>
+      </w:r>
+    </w:p>
+    <w:p>
+      <w:pPr>
+        <w:rPr>
+          <w:rFonts w:hint="default"/>
+          <w:lang w:val="en-US"/>
+        </w:rPr>
+      </w:pPr>
+    </w:p>
+    <w:p>
+      <w:pPr>
+        <w:rPr>
+          <w:rFonts w:hint="default"/>
+          <w:lang w:val="en-US"/>
+        </w:rPr>
+      </w:pPr>
+      <w:r>
+        <w:rPr>
+          <w:rFonts w:hint="default"/>
+          <w:lang w:val="en-US"/>
+        </w:rPr>
+        <w:t>It uses yaml file to configure the application services</w:t>
+      </w:r>
+    </w:p>
+    <w:p>
+      <w:pPr>
+        <w:rPr>
+          <w:rFonts w:hint="default"/>
+          <w:lang w:val="en-US"/>
+        </w:rPr>
+      </w:pPr>
+    </w:p>
+    <w:p>
+      <w:pPr>
+        <w:rPr>
+          <w:rFonts w:hint="default"/>
+          <w:lang w:val="en-US"/>
+        </w:rPr>
+      </w:pPr>
+      <w:r>
+        <w:rPr>
+          <w:rFonts w:hint="default"/>
+          <w:lang w:val="en-US"/>
+        </w:rPr>
+        <w:t>docker-compose.yml is used to specify container information</w:t>
+      </w:r>
+    </w:p>
+    <w:p>
+      <w:pPr>
+        <w:rPr>
+          <w:rFonts w:hint="default"/>
+          <w:lang w:val="en-US"/>
+        </w:rPr>
+      </w:pPr>
+    </w:p>
+    <w:p>
+      <w:pPr>
+        <w:rPr>
+          <w:rFonts w:hint="default"/>
+          <w:lang w:val="en-US"/>
+        </w:rPr>
+      </w:pPr>
+      <w:r>
+        <w:rPr>
+          <w:rFonts w:hint="default"/>
+          <w:lang w:val="en-US"/>
+        </w:rPr>
+        <w:t>Default and recommended name is docker-compose.yml (we can change it if required)</w:t>
+      </w:r>
+    </w:p>
+    <w:p>
+      <w:pPr>
+        <w:rPr>
+          <w:rFonts w:hint="default"/>
+          <w:lang w:val="en-US"/>
+        </w:rPr>
+      </w:pPr>
+    </w:p>
+    <w:p>
+      <w:pPr>
+        <w:rPr>
+          <w:rFonts w:hint="default"/>
+          <w:lang w:val="en-US"/>
+        </w:rPr>
+      </w:pPr>
+      <w:r>
+        <w:rPr>
+          <w:rFonts w:hint="default"/>
+          <w:lang w:val="en-US"/>
+        </w:rPr>
+        <w:t>There will be 4 sections within docker-compose.yml file</w:t>
+      </w:r>
+    </w:p>
+    <w:p>
+      <w:pPr>
+        <w:rPr>
+          <w:rFonts w:hint="default"/>
+          <w:lang w:val="en-US"/>
+        </w:rPr>
+      </w:pPr>
+    </w:p>
+    <w:p>
+      <w:pPr>
+        <w:rPr>
+          <w:rFonts w:hint="default"/>
+          <w:lang w:val="en-US"/>
+        </w:rPr>
+      </w:pPr>
+      <w:r>
+        <w:rPr>
+          <w:rFonts w:hint="default"/>
+          <w:lang w:val="en-US"/>
+        </w:rPr>
+        <w:t>Sections: Version (represents compose yml version), Services (represents container information image-name, port-mapping, …) , Network (represents docker network to run our containers), Volumes (represents container storage location)</w:t>
+      </w:r>
+    </w:p>
+    <w:p>
+      <w:pPr>
+        <w:rPr>
+          <w:rFonts w:hint="default"/>
+          <w:lang w:val="en-US"/>
+        </w:rPr>
+      </w:pPr>
+    </w:p>
+    <w:p>
+      <w:pPr>
+        <w:rPr>
+          <w:rFonts w:hint="default"/>
+          <w:lang w:val="en-US"/>
+        </w:rPr>
+      </w:pPr>
+      <w:r>
+        <w:rPr>
+          <w:rFonts w:hint="default"/>
+          <w:lang w:val="en-US"/>
+        </w:rPr>
+        <w:t>[ec2-user@ip-172-31-19-227 try-webapp]$ docker -v</w:t>
+      </w:r>
+    </w:p>
+    <w:p>
+      <w:pPr>
+        <w:rPr>
+          <w:rFonts w:hint="default"/>
+          <w:lang w:val="en-US"/>
+        </w:rPr>
+      </w:pPr>
+      <w:r>
+        <w:rPr>
+          <w:rFonts w:hint="default"/>
+          <w:lang w:val="en-US"/>
+        </w:rPr>
+        <w:t>Docker version 28.1.1, build 4eba377</w:t>
+      </w:r>
+    </w:p>
+    <w:p>
+      <w:pPr>
+        <w:rPr>
+          <w:rFonts w:hint="default"/>
+          <w:lang w:val="en-US"/>
+        </w:rPr>
+      </w:pPr>
+    </w:p>
+    <w:p>
+      <w:pPr>
+        <w:rPr>
+          <w:rFonts w:hint="default"/>
+          <w:lang w:val="en-US"/>
+        </w:rPr>
+      </w:pPr>
+      <w:r>
+        <w:rPr>
+          <w:rFonts w:hint="default"/>
+          <w:lang w:val="en-US"/>
+        </w:rPr>
+        <w:t>[ec2-user@ip-172-31-19-227 try-webapp]$ docker-compose --version</w:t>
+      </w:r>
+    </w:p>
+    <w:p>
+      <w:pPr>
+        <w:rPr>
+          <w:rFonts w:hint="default"/>
+          <w:lang w:val="en-US"/>
+        </w:rPr>
+      </w:pPr>
+      <w:r>
+        <w:rPr>
+          <w:rFonts w:hint="default"/>
+          <w:lang w:val="en-US"/>
+        </w:rPr>
+        <w:t>-bash: docker-compose: command not found</w:t>
+      </w:r>
+    </w:p>
+    <w:p>
+      <w:pPr>
+        <w:rPr>
+          <w:rFonts w:hint="default"/>
+          <w:lang w:val="en-US"/>
+        </w:rPr>
+      </w:pPr>
+      <w:r>
+        <w:rPr>
+          <w:rFonts w:hint="default"/>
+          <w:lang w:val="en-US"/>
+        </w:rPr>
+        <w:fldChar w:fldCharType="begin"/>
+      </w:r>
+      <w:r>
+        <w:rPr>
+          <w:rFonts w:hint="default"/>
+          <w:lang w:val="en-US"/>
+        </w:rPr>
+        <w:instrText xml:space="preserve"> HYPERLINK "https://docs.docker.com/compose/install/linux/" </w:instrText>
+      </w:r>
+      <w:r>
+        <w:rPr>
+          <w:rFonts w:hint="default"/>
+          <w:lang w:val="en-US"/>
+        </w:rPr>
+        <w:fldChar w:fldCharType="separate"/>
+      </w:r>
+      <w:r>
+        <w:rPr>
+          <w:rStyle w:val="5"/>
+          <w:rFonts w:hint="default"/>
+          <w:lang w:val="en-US"/>
+        </w:rPr>
+        <w:t>https://docs.docker.com/compose/install/linux/</w:t>
+      </w:r>
+      <w:r>
+        <w:rPr>
+          <w:rFonts w:hint="default"/>
+          <w:lang w:val="en-US"/>
+        </w:rPr>
+        <w:fldChar w:fldCharType="end"/>
+      </w:r>
+    </w:p>
+    <w:p>
+      <w:pPr>
+        <w:rPr>
+          <w:rFonts w:hint="default"/>
+          <w:lang w:val="en-US"/>
+        </w:rPr>
+      </w:pPr>
+    </w:p>
+    <w:p>
+      <w:pPr>
+        <w:rPr>
+          <w:rFonts w:hint="default"/>
+          <w:lang w:val="en-US"/>
+        </w:rPr>
+      </w:pPr>
+      <w:r>
+        <w:rPr>
+          <w:rFonts w:hint="default"/>
+          <w:lang w:val="en-US"/>
+        </w:rPr>
+        <w:t>sudo curl -L "https://github.com/docker/compose/releases/download/1.29.2/docker-compose-$(uname -s)-$(uname -m)" \</w:t>
+      </w:r>
+    </w:p>
+    <w:p>
+      <w:pPr>
+        <w:rPr>
+          <w:rFonts w:hint="default"/>
+          <w:lang w:val="en-US"/>
+        </w:rPr>
+      </w:pPr>
+      <w:r>
+        <w:rPr>
+          <w:rFonts w:hint="default"/>
+          <w:lang w:val="en-US"/>
+        </w:rPr>
+        <w:t xml:space="preserve">  -o /usr/local/bin/docker-compose</w:t>
+      </w:r>
+    </w:p>
+    <w:p>
+      <w:pPr>
+        <w:rPr>
+          <w:rFonts w:hint="default"/>
+          <w:lang w:val="en-US"/>
+        </w:rPr>
+      </w:pPr>
+      <w:r>
+        <w:rPr>
+          <w:rFonts w:hint="default"/>
+          <w:lang w:val="en-US"/>
+        </w:rPr>
+        <w:t>sudo chmod +x /usr/local/bin/docker-compose</w:t>
+      </w:r>
+    </w:p>
+    <w:p>
+      <w:pPr>
+        <w:rPr>
+          <w:rFonts w:hint="default"/>
+          <w:lang w:val="en-US"/>
+        </w:rPr>
+      </w:pPr>
+      <w:r>
+        <w:rPr>
+          <w:rFonts w:hint="default"/>
+          <w:lang w:val="en-US"/>
+        </w:rPr>
+        <w:t>docker-compose --version</w:t>
+      </w:r>
+    </w:p>
+    <w:p>
+      <w:pPr>
+        <w:rPr>
+          <w:rFonts w:hint="default"/>
+          <w:lang w:val="en-US"/>
+        </w:rPr>
+      </w:pPr>
+    </w:p>
+    <w:p>
+      <w:r>
+        <w:drawing>
+          <wp:inline distT="0" distB="0" distL="114300" distR="114300">
+            <wp:extent cx="5267325" cy="866775"/>
+            <wp:effectExtent l="0" t="0" r="5715" b="1905"/>
+            <wp:docPr id="32" name="Picture 3"/>
+            <wp:cNvGraphicFramePr>
+              <a:graphicFrameLocks xmlns:a="http://schemas.openxmlformats.org/drawingml/2006/main" noChangeAspect="1"/>
+            </wp:cNvGraphicFramePr>
+            <a:graphic xmlns:a="http://schemas.openxmlformats.org/drawingml/2006/main">
+              <a:graphicData uri="http://schemas.openxmlformats.org/drawingml/2006/picture">
+                <pic:pic xmlns:pic="http://schemas.openxmlformats.org/drawingml/2006/picture">
+                  <pic:nvPicPr>
+                    <pic:cNvPr id="32" name="Picture 3"/>
+                    <pic:cNvPicPr>
+                      <a:picLocks noChangeAspect="1"/>
+                    </pic:cNvPicPr>
+                  </pic:nvPicPr>
+                  <pic:blipFill>
+                    <a:blip r:embed="rId25"/>
+                    <a:stretch>
+                      <a:fillRect/>
+                    </a:stretch>
+                  </pic:blipFill>
+                  <pic:spPr>
+                    <a:xfrm>
+                      <a:off x="0" y="0"/>
+                      <a:ext cx="5267325" cy="866775"/>
+                    </a:xfrm>
+                    <a:prstGeom prst="rect">
+                      <a:avLst/>
+                    </a:prstGeom>
+                    <a:noFill/>
+                    <a:ln>
+                      <a:noFill/>
+                    </a:ln>
+                  </pic:spPr>
+                </pic:pic>
+              </a:graphicData>
+            </a:graphic>
+          </wp:inline>
+        </w:drawing>
+      </w:r>
+    </w:p>
+    <w:p/>
+    <w:p>
+      <w:pPr>
+        <w:rPr>
+          <w:rFonts w:hint="default"/>
+          <w:lang w:val="en-US"/>
+        </w:rPr>
+      </w:pPr>
+      <w:r>
+        <w:rPr>
+          <w:rFonts w:hint="default"/>
+          <w:lang w:val="en-US"/>
+        </w:rPr>
+        <w:t>Docker compose file</w:t>
+      </w:r>
+    </w:p>
+    <w:p>
+      <w:pPr>
+        <w:rPr>
+          <w:rFonts w:hint="default"/>
+          <w:lang w:val="en-US"/>
+        </w:rPr>
+      </w:pPr>
+      <w:r>
+        <w:rPr>
+          <w:rFonts w:hint="default"/>
+          <w:lang w:val="en-US"/>
+        </w:rPr>
+        <w:t>docker-compose.yml</w:t>
+      </w:r>
+    </w:p>
+    <w:p>
+      <w:pPr>
+        <w:rPr>
+          <w:rFonts w:hint="default"/>
+          <w:lang w:val="en-US"/>
+        </w:rPr>
+      </w:pPr>
+      <w:r>
+        <w:rPr>
+          <w:rFonts w:hint="default"/>
+          <w:lang w:val="en-US"/>
+        </w:rPr>
+        <w:t>version: “3”</w:t>
+      </w:r>
+    </w:p>
+    <w:p>
+      <w:pPr>
+        <w:rPr>
+          <w:rFonts w:hint="default"/>
+          <w:lang w:val="en-US"/>
+        </w:rPr>
+      </w:pPr>
+      <w:r>
+        <w:rPr>
+          <w:rFonts w:hint="default"/>
+          <w:lang w:val="en-US"/>
+        </w:rPr>
+        <w:t xml:space="preserve">services: </w:t>
+      </w:r>
+    </w:p>
+    <w:p>
+      <w:pPr>
+        <w:ind w:firstLine="180"/>
+        <w:rPr>
+          <w:rFonts w:hint="default"/>
+          <w:lang w:val="en-US"/>
+        </w:rPr>
+      </w:pPr>
+      <w:r>
+        <w:rPr>
+          <w:rFonts w:hint="default"/>
+          <w:lang w:val="en-US"/>
+        </w:rPr>
+        <w:t>application:</w:t>
+      </w:r>
+    </w:p>
+    <w:p>
+      <w:pPr>
+        <w:ind w:firstLine="180"/>
+        <w:rPr>
+          <w:rFonts w:hint="default"/>
+          <w:lang w:val="en-US"/>
+        </w:rPr>
+      </w:pPr>
+      <w:r>
+        <w:rPr>
+          <w:rFonts w:hint="default"/>
+          <w:lang w:val="en-US"/>
+        </w:rPr>
+        <w:t>image: springboot-app</w:t>
+      </w:r>
+    </w:p>
+    <w:p>
+      <w:pPr>
+        <w:ind w:firstLine="180"/>
+        <w:rPr>
+          <w:rFonts w:hint="default"/>
+          <w:lang w:val="en-US"/>
+        </w:rPr>
+      </w:pPr>
+      <w:r>
+        <w:rPr>
+          <w:rFonts w:hint="default"/>
+          <w:lang w:val="en-US"/>
+        </w:rPr>
+        <w:t>ports:</w:t>
+      </w:r>
+    </w:p>
+    <w:p>
+      <w:pPr>
+        <w:ind w:firstLine="180"/>
+        <w:rPr>
+          <w:rFonts w:hint="default"/>
+          <w:lang w:val="en-US"/>
+        </w:rPr>
+      </w:pPr>
+      <w:r>
+        <w:rPr>
+          <w:rFonts w:hint="default"/>
+          <w:lang w:val="en-US"/>
+        </w:rPr>
+        <w:t xml:space="preserve">   - “8080:8080”  </w:t>
+      </w:r>
+    </w:p>
+    <w:p>
+      <w:pPr>
+        <w:ind w:firstLine="180"/>
+        <w:rPr>
+          <w:rFonts w:hint="default"/>
+          <w:lang w:val="en-US"/>
+        </w:rPr>
+      </w:pPr>
+      <w:r>
+        <w:rPr>
+          <w:rFonts w:hint="default"/>
+          <w:lang w:val="en-US"/>
+        </w:rPr>
+        <w:t>networks:</w:t>
+      </w:r>
+    </w:p>
+    <w:p>
+      <w:pPr>
+        <w:ind w:firstLine="180"/>
+        <w:rPr>
+          <w:rFonts w:hint="default"/>
+          <w:lang w:val="en-US"/>
+        </w:rPr>
+      </w:pPr>
+      <w:r>
+        <w:rPr>
+          <w:rFonts w:hint="default"/>
+          <w:lang w:val="en-US"/>
+        </w:rPr>
+        <w:t xml:space="preserve">   - compose-network</w:t>
+      </w:r>
+    </w:p>
+    <w:p>
+      <w:pPr>
+        <w:ind w:firstLine="180"/>
+        <w:rPr>
+          <w:rFonts w:hint="default"/>
+          <w:lang w:val="en-US"/>
+        </w:rPr>
+      </w:pPr>
+      <w:r>
+        <w:rPr>
+          <w:rFonts w:hint="default"/>
+          <w:lang w:val="en-US"/>
+        </w:rPr>
+        <w:t>depends_on:</w:t>
+      </w:r>
+    </w:p>
+    <w:p>
+      <w:pPr>
+        <w:ind w:firstLine="180"/>
+        <w:rPr>
+          <w:rFonts w:hint="default"/>
+          <w:lang w:val="en-US"/>
+        </w:rPr>
+      </w:pPr>
+      <w:r>
+        <w:rPr>
+          <w:rFonts w:hint="default"/>
+          <w:lang w:val="en-US"/>
+        </w:rPr>
+        <w:t xml:space="preserve">  - mysqldb</w:t>
+      </w:r>
+    </w:p>
+    <w:p>
+      <w:pPr>
+        <w:ind w:firstLine="180"/>
+        <w:rPr>
+          <w:rFonts w:hint="default"/>
+          <w:lang w:val="en-US"/>
+        </w:rPr>
+      </w:pPr>
+      <w:r>
+        <w:rPr>
+          <w:rFonts w:hint="default"/>
+          <w:lang w:val="en-US"/>
+        </w:rPr>
+        <w:t>volumes:</w:t>
+      </w:r>
+    </w:p>
+    <w:p>
+      <w:pPr>
+        <w:ind w:firstLine="180"/>
+        <w:rPr>
+          <w:rFonts w:hint="default"/>
+          <w:lang w:val="en-US"/>
+        </w:rPr>
+      </w:pPr>
+      <w:r>
+        <w:rPr>
+          <w:rFonts w:hint="default"/>
+          <w:lang w:val="en-US"/>
+        </w:rPr>
+        <w:t xml:space="preserve">  - /data/springboot-app</w:t>
+      </w:r>
+    </w:p>
+    <w:p>
+      <w:pPr>
+        <w:ind w:firstLine="180"/>
+        <w:rPr>
+          <w:rFonts w:hint="default"/>
+          <w:lang w:val="en-US"/>
+        </w:rPr>
+      </w:pPr>
+      <w:r>
+        <w:rPr>
+          <w:rFonts w:hint="default"/>
+          <w:lang w:val="en-US"/>
+        </w:rPr>
+        <w:t>mysqldb:</w:t>
+      </w:r>
+    </w:p>
+    <w:p>
+      <w:pPr>
+        <w:ind w:firstLine="180"/>
+        <w:rPr>
+          <w:rFonts w:hint="default"/>
+          <w:lang w:val="en-US"/>
+        </w:rPr>
+      </w:pPr>
+      <w:r>
+        <w:rPr>
+          <w:rFonts w:hint="default"/>
+          <w:lang w:val="en-US"/>
+        </w:rPr>
+        <w:t xml:space="preserve">   image: mysql:8.3</w:t>
+      </w:r>
+    </w:p>
+    <w:p>
+      <w:pPr>
+        <w:ind w:firstLine="180"/>
+        <w:rPr>
+          <w:rFonts w:hint="default"/>
+          <w:lang w:val="en-US"/>
+        </w:rPr>
+      </w:pPr>
+      <w:r>
+        <w:rPr>
+          <w:rFonts w:hint="default"/>
+          <w:lang w:val="en-US"/>
+        </w:rPr>
+        <w:t xml:space="preserve">   networks:</w:t>
+      </w:r>
+    </w:p>
+    <w:p>
+      <w:pPr>
+        <w:ind w:firstLine="180"/>
+        <w:rPr>
+          <w:rFonts w:hint="default"/>
+          <w:lang w:val="en-US"/>
+        </w:rPr>
+      </w:pPr>
+      <w:r>
+        <w:rPr>
+          <w:rFonts w:hint="default"/>
+          <w:lang w:val="en-US"/>
+        </w:rPr>
+        <w:t xml:space="preserve">          - compose-network</w:t>
+      </w:r>
+    </w:p>
+    <w:p>
+      <w:pPr>
+        <w:ind w:firstLine="180"/>
+        <w:rPr>
+          <w:rFonts w:hint="default"/>
+          <w:lang w:val="en-US"/>
+        </w:rPr>
+      </w:pPr>
+      <w:r>
+        <w:rPr>
+          <w:rFonts w:hint="default"/>
+          <w:lang w:val="en-US"/>
+        </w:rPr>
+        <w:t xml:space="preserve">   ports:</w:t>
+      </w:r>
+    </w:p>
+    <w:p>
+      <w:pPr>
+        <w:ind w:firstLine="180"/>
+        <w:rPr>
+          <w:rFonts w:hint="default"/>
+          <w:lang w:val="en-US"/>
+        </w:rPr>
+      </w:pPr>
+      <w:r>
+        <w:rPr>
+          <w:rFonts w:hint="default"/>
+          <w:lang w:val="en-US"/>
+        </w:rPr>
+        <w:t xml:space="preserve">         - “3306:3306”</w:t>
+      </w:r>
+    </w:p>
+    <w:p>
+      <w:pPr>
+        <w:ind w:firstLine="180"/>
+        <w:rPr>
+          <w:rFonts w:hint="default"/>
+          <w:lang w:val="en-US"/>
+        </w:rPr>
+      </w:pPr>
+      <w:r>
+        <w:rPr>
+          <w:rFonts w:hint="default"/>
+          <w:lang w:val="en-US"/>
+        </w:rPr>
+        <w:t xml:space="preserve">   environment:</w:t>
+      </w:r>
+    </w:p>
+    <w:p>
+      <w:pPr>
+        <w:ind w:firstLine="180"/>
+        <w:rPr>
+          <w:rFonts w:hint="default"/>
+          <w:lang w:val="en-US"/>
+        </w:rPr>
+      </w:pPr>
+      <w:r>
+        <w:rPr>
+          <w:rFonts w:hint="default"/>
+          <w:lang w:val="en-US"/>
+        </w:rPr>
+        <w:t xml:space="preserve">           - MYSQL_ROOT_PASSWORD=root</w:t>
+      </w:r>
+    </w:p>
+    <w:p>
+      <w:pPr>
+        <w:ind w:firstLine="180"/>
+        <w:rPr>
+          <w:rFonts w:hint="default"/>
+          <w:lang w:val="en-US"/>
+        </w:rPr>
+      </w:pPr>
+      <w:r>
+        <w:rPr>
+          <w:rFonts w:hint="default"/>
+          <w:lang w:val="en-US"/>
+        </w:rPr>
+        <w:t xml:space="preserve">           - MYSQL_DATABSE=sbms</w:t>
+      </w:r>
+    </w:p>
+    <w:p>
+      <w:pPr>
+        <w:ind w:firstLine="180"/>
+        <w:rPr>
+          <w:rFonts w:hint="default"/>
+          <w:lang w:val="en-US"/>
+        </w:rPr>
+      </w:pPr>
+      <w:r>
+        <w:rPr>
+          <w:rFonts w:hint="default"/>
+          <w:lang w:val="en-US"/>
+        </w:rPr>
+        <w:t xml:space="preserve">   volumes:</w:t>
+      </w:r>
+    </w:p>
+    <w:p>
+      <w:pPr>
+        <w:rPr>
+          <w:rFonts w:hint="default"/>
+          <w:lang w:val="en-US"/>
+        </w:rPr>
+      </w:pPr>
+      <w:r>
+        <w:rPr>
+          <w:rFonts w:hint="default"/>
+          <w:lang w:val="en-US"/>
+        </w:rPr>
+        <w:t xml:space="preserve">               - /data/mysql</w:t>
+      </w:r>
+    </w:p>
+    <w:p>
+      <w:pPr>
+        <w:rPr>
+          <w:rFonts w:hint="default"/>
+          <w:lang w:val="en-US"/>
+        </w:rPr>
+      </w:pPr>
+      <w:r>
+        <w:rPr>
+          <w:rFonts w:hint="default"/>
+          <w:lang w:val="en-US"/>
+        </w:rPr>
+        <w:t>networks:</w:t>
+      </w:r>
+    </w:p>
+    <w:p>
+      <w:pPr>
+        <w:rPr>
+          <w:rFonts w:hint="default"/>
+          <w:lang w:val="en-US"/>
+        </w:rPr>
+      </w:pPr>
+      <w:r>
+        <w:rPr>
+          <w:rFonts w:hint="default"/>
+          <w:lang w:val="en-US"/>
+        </w:rPr>
+        <w:t xml:space="preserve">    compose-network:</w:t>
+      </w:r>
+    </w:p>
+    <w:p>
+      <w:pPr>
+        <w:rPr>
+          <w:rFonts w:hint="default"/>
+          <w:lang w:val="en-US"/>
+        </w:rPr>
+      </w:pPr>
+    </w:p>
+    <w:p>
+      <w:pPr>
+        <w:rPr>
+          <w:rFonts w:hint="default"/>
+          <w:lang w:val="en-US"/>
+        </w:rPr>
+      </w:pPr>
+      <w:r>
+        <w:rPr>
+          <w:rFonts w:hint="default"/>
+          <w:lang w:val="en-US"/>
+        </w:rPr>
+        <w:t>[ec2-user@ip-172-31-19-227 ~]$ git clone https://github.com/Haider7214/WebappCRM.git</w:t>
+      </w:r>
+    </w:p>
+    <w:p>
+      <w:pPr>
+        <w:rPr>
+          <w:rFonts w:hint="default"/>
+          <w:lang w:val="en-US"/>
+        </w:rPr>
+      </w:pPr>
+    </w:p>
+    <w:p>
+      <w:pPr>
+        <w:rPr>
+          <w:rFonts w:hint="default"/>
+          <w:lang w:val="en-US"/>
+        </w:rPr>
+      </w:pPr>
+    </w:p>
+    <w:p>
+      <w:r>
+        <w:drawing>
+          <wp:inline distT="0" distB="0" distL="114300" distR="114300">
+            <wp:extent cx="5271770" cy="1122680"/>
+            <wp:effectExtent l="0" t="0" r="1270" b="5080"/>
+            <wp:docPr id="33" name="Picture 4"/>
+            <wp:cNvGraphicFramePr>
+              <a:graphicFrameLocks xmlns:a="http://schemas.openxmlformats.org/drawingml/2006/main" noChangeAspect="1"/>
+            </wp:cNvGraphicFramePr>
+            <a:graphic xmlns:a="http://schemas.openxmlformats.org/drawingml/2006/main">
+              <a:graphicData uri="http://schemas.openxmlformats.org/drawingml/2006/picture">
+                <pic:pic xmlns:pic="http://schemas.openxmlformats.org/drawingml/2006/picture">
+                  <pic:nvPicPr>
+                    <pic:cNvPr id="33" name="Picture 4"/>
+                    <pic:cNvPicPr>
+                      <a:picLocks noChangeAspect="1"/>
+                    </pic:cNvPicPr>
+                  </pic:nvPicPr>
+                  <pic:blipFill>
+                    <a:blip r:embed="rId26"/>
+                    <a:stretch>
+                      <a:fillRect/>
+                    </a:stretch>
+                  </pic:blipFill>
+                  <pic:spPr>
+                    <a:xfrm>
+                      <a:off x="0" y="0"/>
+                      <a:ext cx="5271770" cy="1122680"/>
+                    </a:xfrm>
+                    <a:prstGeom prst="rect">
+                      <a:avLst/>
+                    </a:prstGeom>
+                    <a:noFill/>
+                    <a:ln>
+                      <a:noFill/>
+                    </a:ln>
+                  </pic:spPr>
+                </pic:pic>
+              </a:graphicData>
+            </a:graphic>
+          </wp:inline>
+        </w:drawing>
+      </w:r>
+    </w:p>
+    <w:p/>
+    <w:p>
+      <w:r>
+        <w:drawing>
+          <wp:inline distT="0" distB="0" distL="114300" distR="114300">
+            <wp:extent cx="4732020" cy="1196340"/>
+            <wp:effectExtent l="0" t="0" r="7620" b="7620"/>
+            <wp:docPr id="34" name="Picture 5"/>
+            <wp:cNvGraphicFramePr>
+              <a:graphicFrameLocks xmlns:a="http://schemas.openxmlformats.org/drawingml/2006/main" noChangeAspect="1"/>
+            </wp:cNvGraphicFramePr>
+            <a:graphic xmlns:a="http://schemas.openxmlformats.org/drawingml/2006/main">
+              <a:graphicData uri="http://schemas.openxmlformats.org/drawingml/2006/picture">
+                <pic:pic xmlns:pic="http://schemas.openxmlformats.org/drawingml/2006/picture">
+                  <pic:nvPicPr>
+                    <pic:cNvPr id="34" name="Picture 5"/>
+                    <pic:cNvPicPr>
+                      <a:picLocks noChangeAspect="1"/>
+                    </pic:cNvPicPr>
+                  </pic:nvPicPr>
+                  <pic:blipFill>
+                    <a:blip r:embed="rId27"/>
+                    <a:stretch>
+                      <a:fillRect/>
+                    </a:stretch>
+                  </pic:blipFill>
+                  <pic:spPr>
+                    <a:xfrm>
+                      <a:off x="0" y="0"/>
+                      <a:ext cx="4732020" cy="1196340"/>
+                    </a:xfrm>
+                    <a:prstGeom prst="rect">
+                      <a:avLst/>
+                    </a:prstGeom>
+                    <a:noFill/>
+                    <a:ln>
+                      <a:noFill/>
+                    </a:ln>
+                  </pic:spPr>
+                </pic:pic>
+              </a:graphicData>
+            </a:graphic>
+          </wp:inline>
+        </w:drawing>
+      </w:r>
+    </w:p>
+    <w:p/>
+    <w:p>
+      <w:pPr>
+        <w:rPr>
+          <w:rFonts w:hint="default"/>
+          <w:lang w:val="en-US"/>
+        </w:rPr>
+      </w:pPr>
+      <w:r>
+        <w:rPr>
+          <w:rFonts w:hint="default"/>
+          <w:lang w:val="en-US"/>
+        </w:rPr>
+        <w:t>No dockerfile, docker-compose file nor target folder</w:t>
+      </w:r>
+    </w:p>
+    <w:p>
+      <w:pPr>
+        <w:rPr>
+          <w:rFonts w:hint="default"/>
+          <w:lang w:val="en-US"/>
+        </w:rPr>
+      </w:pPr>
+    </w:p>
+    <w:p>
+      <w:pPr>
+        <w:rPr>
+          <w:rFonts w:hint="default"/>
+          <w:lang w:val="en-US"/>
+        </w:rPr>
+      </w:pPr>
+      <w:r>
+        <w:rPr>
+          <w:rFonts w:hint="default"/>
+          <w:lang w:val="en-US"/>
+        </w:rPr>
+        <w:t>[ec2-user@ip-172-31-19-227 WebbAPPCRM]$ mvn clean package</w:t>
+      </w:r>
+    </w:p>
+    <w:p>
+      <w:pPr>
+        <w:rPr>
+          <w:rFonts w:hint="default"/>
+          <w:lang w:val="en-US"/>
+        </w:rPr>
+      </w:pPr>
+    </w:p>
+    <w:p>
+      <w:pPr>
+        <w:rPr>
+          <w:rFonts w:hint="default"/>
+          <w:lang w:val="en-US"/>
+        </w:rPr>
+      </w:pPr>
+      <w:r>
+        <w:rPr>
+          <w:rFonts w:hint="default"/>
+          <w:lang w:val="en-US"/>
+        </w:rPr>
+        <w:t>[ec2-user@ip-172-31-19-227 WebbAPPCRM]$ vi Dockerfile</w:t>
+      </w:r>
+    </w:p>
+    <w:p>
+      <w:pPr>
+        <w:rPr>
+          <w:rFonts w:hint="default"/>
+          <w:lang w:val="en-US"/>
+        </w:rPr>
+      </w:pPr>
+      <w:r>
+        <w:rPr>
+          <w:rFonts w:hint="default"/>
+          <w:lang w:val="en-US"/>
+        </w:rPr>
+        <w:t>[ec2-user@ip-172-31-19-227 WebbAPPCRM]$ cat Dockerfile</w:t>
+      </w:r>
+    </w:p>
+    <w:p>
+      <w:pPr>
+        <w:rPr>
+          <w:rFonts w:hint="default"/>
+          <w:lang w:val="en-US"/>
+        </w:rPr>
+      </w:pPr>
+      <w:r>
+        <w:rPr>
+          <w:rFonts w:hint="default"/>
+          <w:lang w:val="en-US"/>
+        </w:rPr>
+        <w:t>FROM openjdk:17</w:t>
+      </w:r>
+    </w:p>
+    <w:p>
+      <w:pPr>
+        <w:rPr>
+          <w:rFonts w:hint="default"/>
+          <w:lang w:val="en-US"/>
+        </w:rPr>
+      </w:pPr>
+    </w:p>
+    <w:p>
+      <w:pPr>
+        <w:rPr>
+          <w:rFonts w:hint="default"/>
+          <w:lang w:val="en-US"/>
+        </w:rPr>
+      </w:pPr>
+      <w:r>
+        <w:rPr>
+          <w:rFonts w:hint="default"/>
+          <w:lang w:val="en-US"/>
+        </w:rPr>
+        <w:t>MAINTAINER sai_docker</w:t>
+      </w:r>
+    </w:p>
+    <w:p>
+      <w:pPr>
+        <w:rPr>
+          <w:rFonts w:hint="default"/>
+          <w:lang w:val="en-US"/>
+        </w:rPr>
+      </w:pPr>
+    </w:p>
+    <w:p>
+      <w:pPr>
+        <w:rPr>
+          <w:rFonts w:hint="default"/>
+          <w:lang w:val="en-US"/>
+        </w:rPr>
+      </w:pPr>
+      <w:r>
+        <w:rPr>
+          <w:rFonts w:hint="default"/>
+          <w:lang w:val="en-US"/>
+        </w:rPr>
+        <w:t>EXPOSE 8080</w:t>
+      </w:r>
+    </w:p>
+    <w:p>
+      <w:pPr>
+        <w:rPr>
+          <w:rFonts w:hint="default"/>
+          <w:lang w:val="en-US"/>
+        </w:rPr>
+      </w:pPr>
+    </w:p>
+    <w:p>
+      <w:pPr>
+        <w:rPr>
+          <w:rFonts w:hint="default"/>
+          <w:lang w:val="en-US"/>
+        </w:rPr>
+      </w:pPr>
+      <w:r>
+        <w:rPr>
+          <w:rFonts w:hint="default"/>
+          <w:lang w:val="en-US"/>
+        </w:rPr>
+        <w:t>COPY target/CrmwebbAPP.jar  usr/app/</w:t>
+      </w:r>
+    </w:p>
+    <w:p>
+      <w:pPr>
+        <w:rPr>
+          <w:rFonts w:hint="default"/>
+          <w:lang w:val="en-US"/>
+        </w:rPr>
+      </w:pPr>
+    </w:p>
+    <w:p>
+      <w:pPr>
+        <w:rPr>
+          <w:rFonts w:hint="default"/>
+          <w:lang w:val="en-US"/>
+        </w:rPr>
+      </w:pPr>
+      <w:r>
+        <w:rPr>
+          <w:rFonts w:hint="default"/>
+          <w:lang w:val="en-US"/>
+        </w:rPr>
+        <w:t>ENTRYPOINT ["java", "-jar", "/CrmWebbAPP.jar"]</w:t>
+      </w:r>
+    </w:p>
+    <w:p>
+      <w:pPr>
+        <w:rPr>
+          <w:rFonts w:hint="default"/>
+          <w:lang w:val="en-US"/>
+        </w:rPr>
+      </w:pPr>
+    </w:p>
+    <w:p>
+      <w:pPr>
+        <w:rPr>
+          <w:rFonts w:hint="default"/>
+          <w:lang w:val="en-US"/>
+        </w:rPr>
+      </w:pPr>
+    </w:p>
+    <w:p>
+      <w:r>
+        <w:drawing>
+          <wp:inline distT="0" distB="0" distL="114300" distR="114300">
+            <wp:extent cx="4396740" cy="1965960"/>
+            <wp:effectExtent l="0" t="0" r="7620" b="0"/>
+            <wp:docPr id="35" name="Picture 6"/>
+            <wp:cNvGraphicFramePr>
+              <a:graphicFrameLocks xmlns:a="http://schemas.openxmlformats.org/drawingml/2006/main" noChangeAspect="1"/>
+            </wp:cNvGraphicFramePr>
+            <a:graphic xmlns:a="http://schemas.openxmlformats.org/drawingml/2006/main">
+              <a:graphicData uri="http://schemas.openxmlformats.org/drawingml/2006/picture">
+                <pic:pic xmlns:pic="http://schemas.openxmlformats.org/drawingml/2006/picture">
+                  <pic:nvPicPr>
+                    <pic:cNvPr id="35" name="Picture 6"/>
+                    <pic:cNvPicPr>
+                      <a:picLocks noChangeAspect="1"/>
+                    </pic:cNvPicPr>
+                  </pic:nvPicPr>
+                  <pic:blipFill>
+                    <a:blip r:embed="rId28"/>
+                    <a:stretch>
+                      <a:fillRect/>
+                    </a:stretch>
+                  </pic:blipFill>
+                  <pic:spPr>
+                    <a:xfrm>
+                      <a:off x="0" y="0"/>
+                      <a:ext cx="4396740" cy="1965960"/>
+                    </a:xfrm>
+                    <a:prstGeom prst="rect">
+                      <a:avLst/>
+                    </a:prstGeom>
+                    <a:noFill/>
+                    <a:ln>
+                      <a:noFill/>
+                    </a:ln>
+                  </pic:spPr>
+                </pic:pic>
+              </a:graphicData>
+            </a:graphic>
+          </wp:inline>
+        </w:drawing>
+      </w:r>
+    </w:p>
+    <w:p/>
+    <w:p>
+      <w:pPr>
+        <w:rPr>
+          <w:rFonts w:hint="default"/>
+          <w:lang w:val="en-US"/>
+        </w:rPr>
+      </w:pPr>
+    </w:p>
+    <w:p>
+      <w:pPr>
+        <w:rPr>
+          <w:rFonts w:hint="default"/>
+          <w:lang w:val="en-US"/>
+        </w:rPr>
+      </w:pPr>
+      <w:r>
+        <w:rPr>
+          <w:rFonts w:hint="default"/>
+          <w:lang w:val="en-US"/>
+        </w:rPr>
+        <w:t>[ec2-user@ip-172-31-19-227 WebbAPPCRM]$ vi docker-compose.yml</w:t>
+      </w:r>
+    </w:p>
+    <w:p>
+      <w:pPr>
+        <w:rPr>
+          <w:rFonts w:hint="default"/>
+          <w:lang w:val="en-US"/>
+        </w:rPr>
+      </w:pPr>
+      <w:r>
+        <w:rPr>
+          <w:rFonts w:hint="default"/>
+          <w:lang w:val="en-US"/>
+        </w:rPr>
+        <w:t>[ec2-user@ip-172-31-19-227 WebbAPPCRM]$ cat docker-compose.yml</w:t>
+      </w:r>
+    </w:p>
+    <w:p>
+      <w:pPr>
+        <w:rPr>
+          <w:rFonts w:hint="default"/>
+          <w:lang w:val="en-US"/>
+        </w:rPr>
+      </w:pPr>
+      <w:r>
+        <w:rPr>
+          <w:rFonts w:hint="default"/>
+          <w:lang w:val="en-US"/>
+        </w:rPr>
+        <w:t>version: "3"</w:t>
+      </w:r>
+    </w:p>
+    <w:p>
+      <w:pPr>
+        <w:rPr>
+          <w:rFonts w:hint="default"/>
+          <w:lang w:val="en-US"/>
+        </w:rPr>
+      </w:pPr>
+      <w:r>
+        <w:rPr>
+          <w:rFonts w:hint="default"/>
+          <w:lang w:val="en-US"/>
+        </w:rPr>
+        <w:t>services:</w:t>
+      </w:r>
+    </w:p>
+    <w:p>
+      <w:pPr>
+        <w:rPr>
+          <w:rFonts w:hint="default"/>
+          <w:lang w:val="en-US"/>
+        </w:rPr>
+      </w:pPr>
+      <w:r>
+        <w:rPr>
+          <w:rFonts w:hint="default"/>
+          <w:lang w:val="en-US"/>
+        </w:rPr>
+        <w:t xml:space="preserve">    application:</w:t>
+      </w:r>
+    </w:p>
+    <w:p>
+      <w:pPr>
+        <w:rPr>
+          <w:rFonts w:hint="default"/>
+          <w:lang w:val="en-US"/>
+        </w:rPr>
+      </w:pPr>
+      <w:r>
+        <w:rPr>
+          <w:rFonts w:hint="default"/>
+          <w:lang w:val="en-US"/>
+        </w:rPr>
+        <w:t xml:space="preserve">        image: springboot-app</w:t>
+      </w:r>
+    </w:p>
+    <w:p>
+      <w:pPr>
+        <w:rPr>
+          <w:rFonts w:hint="default"/>
+          <w:lang w:val="en-US"/>
+        </w:rPr>
+      </w:pPr>
+      <w:r>
+        <w:rPr>
+          <w:rFonts w:hint="default"/>
+          <w:lang w:val="en-US"/>
+        </w:rPr>
+        <w:t xml:space="preserve">    ports:</w:t>
+      </w:r>
+    </w:p>
+    <w:p>
+      <w:pPr>
+        <w:rPr>
+          <w:rFonts w:hint="default"/>
+          <w:lang w:val="en-US"/>
+        </w:rPr>
+      </w:pPr>
+      <w:r>
+        <w:rPr>
+          <w:rFonts w:hint="default"/>
+          <w:lang w:val="en-US"/>
+        </w:rPr>
+        <w:t xml:space="preserve">        - "8080:8080"</w:t>
+      </w:r>
+    </w:p>
+    <w:p>
+      <w:pPr>
+        <w:rPr>
+          <w:rFonts w:hint="default"/>
+          <w:lang w:val="en-US"/>
+        </w:rPr>
+      </w:pPr>
+      <w:r>
+        <w:rPr>
+          <w:rFonts w:hint="default"/>
+          <w:lang w:val="en-US"/>
+        </w:rPr>
+        <w:t xml:space="preserve">    networks:</w:t>
+      </w:r>
+    </w:p>
+    <w:p>
+      <w:pPr>
+        <w:rPr>
+          <w:rFonts w:hint="default"/>
+          <w:lang w:val="en-US"/>
+        </w:rPr>
+      </w:pPr>
+      <w:r>
+        <w:rPr>
+          <w:rFonts w:hint="default"/>
+          <w:lang w:val="en-US"/>
+        </w:rPr>
+        <w:t xml:space="preserve">        - compose-network</w:t>
+      </w:r>
+    </w:p>
+    <w:p>
+      <w:pPr>
+        <w:rPr>
+          <w:rFonts w:hint="default"/>
+          <w:lang w:val="en-US"/>
+        </w:rPr>
+      </w:pPr>
+      <w:r>
+        <w:rPr>
+          <w:rFonts w:hint="default"/>
+          <w:lang w:val="en-US"/>
+        </w:rPr>
+        <w:t xml:space="preserve">    depends_on:</w:t>
+      </w:r>
+    </w:p>
+    <w:p>
+      <w:pPr>
+        <w:rPr>
+          <w:rFonts w:hint="default"/>
+          <w:lang w:val="en-US"/>
+        </w:rPr>
+      </w:pPr>
+      <w:r>
+        <w:rPr>
+          <w:rFonts w:hint="default"/>
+          <w:lang w:val="en-US"/>
+        </w:rPr>
+        <w:t xml:space="preserve">        - mysqldb</w:t>
+      </w:r>
+    </w:p>
+    <w:p>
+      <w:pPr>
+        <w:rPr>
+          <w:rFonts w:hint="default"/>
+          <w:lang w:val="en-US"/>
+        </w:rPr>
+      </w:pPr>
+      <w:r>
+        <w:rPr>
+          <w:rFonts w:hint="default"/>
+          <w:lang w:val="en-US"/>
+        </w:rPr>
+        <w:t xml:space="preserve">    volumes:</w:t>
+      </w:r>
+    </w:p>
+    <w:p>
+      <w:pPr>
+        <w:rPr>
+          <w:rFonts w:hint="default"/>
+          <w:lang w:val="en-US"/>
+        </w:rPr>
+      </w:pPr>
+      <w:r>
+        <w:rPr>
+          <w:rFonts w:hint="default"/>
+          <w:lang w:val="en-US"/>
+        </w:rPr>
+        <w:t xml:space="preserve">        - /data/springboot-app</w:t>
+      </w:r>
+    </w:p>
+    <w:p>
+      <w:pPr>
+        <w:rPr>
+          <w:rFonts w:hint="default"/>
+          <w:lang w:val="en-US"/>
+        </w:rPr>
+      </w:pPr>
+      <w:r>
+        <w:rPr>
+          <w:rFonts w:hint="default"/>
+          <w:lang w:val="en-US"/>
+        </w:rPr>
+        <w:t xml:space="preserve">    mysqldb:</w:t>
+      </w:r>
+    </w:p>
+    <w:p>
+      <w:pPr>
+        <w:rPr>
+          <w:rFonts w:hint="default"/>
+          <w:lang w:val="en-US"/>
+        </w:rPr>
+      </w:pPr>
+      <w:r>
+        <w:rPr>
+          <w:rFonts w:hint="default"/>
+          <w:lang w:val="en-US"/>
+        </w:rPr>
+        <w:t xml:space="preserve">        image: mysql:8.3</w:t>
+      </w:r>
+    </w:p>
+    <w:p>
+      <w:pPr>
+        <w:rPr>
+          <w:rFonts w:hint="default"/>
+          <w:lang w:val="en-US"/>
+        </w:rPr>
+      </w:pPr>
+      <w:r>
+        <w:rPr>
+          <w:rFonts w:hint="default"/>
+          <w:lang w:val="en-US"/>
+        </w:rPr>
+        <w:t xml:space="preserve">    networks:</w:t>
+      </w:r>
+    </w:p>
+    <w:p>
+      <w:pPr>
+        <w:rPr>
+          <w:rFonts w:hint="default"/>
+          <w:lang w:val="en-US"/>
+        </w:rPr>
+      </w:pPr>
+      <w:r>
+        <w:rPr>
+          <w:rFonts w:hint="default"/>
+          <w:lang w:val="en-US"/>
+        </w:rPr>
+        <w:t xml:space="preserve">        - compose-network</w:t>
+      </w:r>
+    </w:p>
+    <w:p>
+      <w:pPr>
+        <w:rPr>
+          <w:rFonts w:hint="default"/>
+          <w:lang w:val="en-US"/>
+        </w:rPr>
+      </w:pPr>
+      <w:r>
+        <w:rPr>
+          <w:rFonts w:hint="default"/>
+          <w:lang w:val="en-US"/>
+        </w:rPr>
+        <w:t xml:space="preserve">    ports:</w:t>
+      </w:r>
+    </w:p>
+    <w:p>
+      <w:pPr>
+        <w:rPr>
+          <w:rFonts w:hint="default"/>
+          <w:lang w:val="en-US"/>
+        </w:rPr>
+      </w:pPr>
+      <w:r>
+        <w:rPr>
+          <w:rFonts w:hint="default"/>
+          <w:lang w:val="en-US"/>
+        </w:rPr>
+        <w:t xml:space="preserve">        - "3306:3306"</w:t>
+      </w:r>
+    </w:p>
+    <w:p>
+      <w:pPr>
+        <w:rPr>
+          <w:rFonts w:hint="default"/>
+          <w:lang w:val="en-US"/>
+        </w:rPr>
+      </w:pPr>
+      <w:r>
+        <w:rPr>
+          <w:rFonts w:hint="default"/>
+          <w:lang w:val="en-US"/>
+        </w:rPr>
+        <w:t xml:space="preserve">    environment:</w:t>
+      </w:r>
+    </w:p>
+    <w:p>
+      <w:pPr>
+        <w:rPr>
+          <w:rFonts w:hint="default"/>
+          <w:lang w:val="en-US"/>
+        </w:rPr>
+      </w:pPr>
+      <w:r>
+        <w:rPr>
+          <w:rFonts w:hint="default"/>
+          <w:lang w:val="en-US"/>
+        </w:rPr>
+        <w:t xml:space="preserve">        - MYSQL_ROOT_PASSWORD=root</w:t>
+      </w:r>
+    </w:p>
+    <w:p>
+      <w:pPr>
+        <w:rPr>
+          <w:rFonts w:hint="default"/>
+          <w:lang w:val="en-US"/>
+        </w:rPr>
+      </w:pPr>
+      <w:r>
+        <w:rPr>
+          <w:rFonts w:hint="default"/>
+          <w:lang w:val="en-US"/>
+        </w:rPr>
+        <w:t xml:space="preserve">        - MYSQL_DATABSE=sbms</w:t>
+      </w:r>
+    </w:p>
+    <w:p>
+      <w:pPr>
+        <w:rPr>
+          <w:rFonts w:hint="default"/>
+          <w:lang w:val="en-US"/>
+        </w:rPr>
+      </w:pPr>
+      <w:r>
+        <w:rPr>
+          <w:rFonts w:hint="default"/>
+          <w:lang w:val="en-US"/>
+        </w:rPr>
+        <w:t xml:space="preserve">    volumes:</w:t>
+      </w:r>
+    </w:p>
+    <w:p>
+      <w:pPr>
+        <w:rPr>
+          <w:rFonts w:hint="default"/>
+          <w:lang w:val="en-US"/>
+        </w:rPr>
+      </w:pPr>
+      <w:r>
+        <w:rPr>
+          <w:rFonts w:hint="default"/>
+          <w:lang w:val="en-US"/>
+        </w:rPr>
+        <w:t xml:space="preserve">        - /data/mysql</w:t>
+      </w:r>
+    </w:p>
+    <w:p>
+      <w:pPr>
+        <w:rPr>
+          <w:rFonts w:hint="default"/>
+          <w:lang w:val="en-US"/>
+        </w:rPr>
+      </w:pPr>
+      <w:r>
+        <w:rPr>
+          <w:rFonts w:hint="default"/>
+          <w:lang w:val="en-US"/>
+        </w:rPr>
+        <w:t>networks:</w:t>
+      </w:r>
+    </w:p>
+    <w:p>
+      <w:pPr>
+        <w:rPr>
+          <w:rFonts w:hint="default"/>
+          <w:lang w:val="en-US"/>
+        </w:rPr>
+      </w:pPr>
+      <w:r>
+        <w:rPr>
+          <w:rFonts w:hint="default"/>
+          <w:lang w:val="en-US"/>
+        </w:rPr>
+        <w:t xml:space="preserve">    compose-network:</w:t>
+      </w:r>
+    </w:p>
+    <w:p>
+      <w:pPr>
+        <w:rPr>
+          <w:rFonts w:hint="default"/>
+          <w:lang w:val="en-US"/>
+        </w:rPr>
+      </w:pPr>
+    </w:p>
+    <w:p>
+      <w:pPr>
+        <w:rPr>
+          <w:rFonts w:hint="default"/>
+          <w:lang w:val="en-US"/>
+        </w:rPr>
+      </w:pPr>
+    </w:p>
+    <w:p>
+      <w:r>
+        <w:drawing>
+          <wp:inline distT="0" distB="0" distL="114300" distR="114300">
+            <wp:extent cx="4922520" cy="4251960"/>
+            <wp:effectExtent l="0" t="0" r="0" b="0"/>
+            <wp:docPr id="36" name="Picture 7"/>
+            <wp:cNvGraphicFramePr>
+              <a:graphicFrameLocks xmlns:a="http://schemas.openxmlformats.org/drawingml/2006/main" noChangeAspect="1"/>
+            </wp:cNvGraphicFramePr>
+            <a:graphic xmlns:a="http://schemas.openxmlformats.org/drawingml/2006/main">
+              <a:graphicData uri="http://schemas.openxmlformats.org/drawingml/2006/picture">
+                <pic:pic xmlns:pic="http://schemas.openxmlformats.org/drawingml/2006/picture">
+                  <pic:nvPicPr>
+                    <pic:cNvPr id="36" name="Picture 7"/>
+                    <pic:cNvPicPr>
+                      <a:picLocks noChangeAspect="1"/>
+                    </pic:cNvPicPr>
+                  </pic:nvPicPr>
+                  <pic:blipFill>
+                    <a:blip r:embed="rId29"/>
+                    <a:stretch>
+                      <a:fillRect/>
+                    </a:stretch>
+                  </pic:blipFill>
+                  <pic:spPr>
+                    <a:xfrm>
+                      <a:off x="0" y="0"/>
+                      <a:ext cx="4922520" cy="4251960"/>
+                    </a:xfrm>
+                    <a:prstGeom prst="rect">
+                      <a:avLst/>
+                    </a:prstGeom>
+                    <a:noFill/>
+                    <a:ln>
+                      <a:noFill/>
+                    </a:ln>
+                  </pic:spPr>
+                </pic:pic>
+              </a:graphicData>
+            </a:graphic>
+          </wp:inline>
+        </w:drawing>
+      </w:r>
+    </w:p>
+    <w:p/>
+    <w:p>
+      <w:pPr>
+        <w:rPr>
+          <w:rFonts w:hint="default"/>
+          <w:lang w:val="en-US"/>
+        </w:rPr>
+      </w:pPr>
+    </w:p>
+    <w:p>
+      <w:pPr>
+        <w:rPr>
+          <w:rFonts w:hint="default"/>
+          <w:lang w:val="en-US"/>
+        </w:rPr>
+      </w:pPr>
+      <w:r>
+        <w:rPr>
+          <w:rFonts w:hint="default"/>
+          <w:lang w:val="en-US"/>
+        </w:rPr>
+        <w:t>[ec2-user@ip-172-31-19-227 WebbAPPCRM]$ ls -l</w:t>
+      </w:r>
+    </w:p>
+    <w:p>
+      <w:pPr>
+        <w:rPr>
+          <w:rFonts w:hint="default"/>
+          <w:lang w:val="en-US"/>
+        </w:rPr>
+      </w:pPr>
+      <w:r>
+        <w:rPr>
+          <w:rFonts w:hint="default"/>
+          <w:lang w:val="en-US"/>
+        </w:rPr>
+        <w:t>total 32</w:t>
+      </w:r>
+    </w:p>
+    <w:p>
+      <w:pPr>
+        <w:rPr>
+          <w:rFonts w:hint="default"/>
+          <w:lang w:val="en-US"/>
+        </w:rPr>
+      </w:pPr>
+      <w:r>
+        <w:rPr>
+          <w:rFonts w:hint="default"/>
+          <w:lang w:val="en-US"/>
+        </w:rPr>
+        <w:t>-rw-r--r--. 1 ec2-user ec2-user   482 May 13 02:06 docker-compose.yml</w:t>
+      </w:r>
+    </w:p>
+    <w:p>
+      <w:pPr>
+        <w:rPr>
+          <w:rFonts w:hint="default"/>
+          <w:lang w:val="en-US"/>
+        </w:rPr>
+      </w:pPr>
+      <w:r>
+        <w:rPr>
+          <w:rFonts w:hint="default"/>
+          <w:lang w:val="en-US"/>
+        </w:rPr>
+        <w:t>-rw-r--r--. 1 ec2-user ec2-user   138 May 13 01:59 Dockerfile</w:t>
+      </w:r>
+    </w:p>
+    <w:p>
+      <w:pPr>
+        <w:rPr>
+          <w:rFonts w:hint="default"/>
+          <w:lang w:val="en-US"/>
+        </w:rPr>
+      </w:pPr>
+      <w:r>
+        <w:rPr>
+          <w:rFonts w:hint="default"/>
+          <w:lang w:val="en-US"/>
+        </w:rPr>
+        <w:t>-rw-r--r--. 1 ec2-user ec2-user 10665 May 13 01:54 mvnw</w:t>
+      </w:r>
+    </w:p>
+    <w:p>
+      <w:pPr>
+        <w:rPr>
+          <w:rFonts w:hint="default"/>
+          <w:lang w:val="en-US"/>
+        </w:rPr>
+      </w:pPr>
+      <w:r>
+        <w:rPr>
+          <w:rFonts w:hint="default"/>
+          <w:lang w:val="en-US"/>
+        </w:rPr>
+        <w:t>-rw-r--r--. 1 ec2-user ec2-user  7061 May 13 01:54 mvnw.cmd</w:t>
+      </w:r>
+    </w:p>
+    <w:p>
+      <w:pPr>
+        <w:rPr>
+          <w:rFonts w:hint="default"/>
+          <w:lang w:val="en-US"/>
+        </w:rPr>
+      </w:pPr>
+      <w:r>
+        <w:rPr>
+          <w:rFonts w:hint="default"/>
+          <w:lang w:val="en-US"/>
+        </w:rPr>
+        <w:t>-rw-r--r--. 1 ec2-user ec2-user  2169 May 13 01:54 pom.xml</w:t>
+      </w:r>
+    </w:p>
+    <w:p>
+      <w:pPr>
+        <w:rPr>
+          <w:rFonts w:hint="default"/>
+          <w:lang w:val="en-US"/>
+        </w:rPr>
+      </w:pPr>
+      <w:r>
+        <w:rPr>
+          <w:rFonts w:hint="default"/>
+          <w:lang w:val="en-US"/>
+        </w:rPr>
+        <w:t>drwxr-xr-x. 4 ec2-user ec2-user    30 May 13 01:54 src</w:t>
+      </w:r>
+    </w:p>
+    <w:p>
+      <w:pPr>
+        <w:rPr>
+          <w:rFonts w:hint="default"/>
+          <w:lang w:val="en-US"/>
+        </w:rPr>
+      </w:pPr>
+      <w:r>
+        <w:rPr>
+          <w:rFonts w:hint="default"/>
+          <w:lang w:val="en-US"/>
+        </w:rPr>
+        <w:t>drwxr-xr-x. 8 ec2-user ec2-user   140 May 13 01:56 target</w:t>
+      </w:r>
+    </w:p>
+    <w:p>
+      <w:pPr>
+        <w:rPr>
+          <w:rFonts w:hint="default"/>
+          <w:lang w:val="en-US"/>
+        </w:rPr>
+      </w:pPr>
+    </w:p>
+    <w:p>
+      <w:pPr>
+        <w:rPr>
+          <w:rFonts w:hint="default"/>
+          <w:lang w:val="en-US"/>
+        </w:rPr>
+      </w:pPr>
+    </w:p>
+    <w:p>
+      <w:pPr>
+        <w:rPr>
+          <w:rFonts w:hint="default"/>
+          <w:lang w:val="en-US"/>
+        </w:rPr>
+      </w:pPr>
+      <w:r>
+        <w:rPr>
+          <w:rFonts w:hint="default"/>
+          <w:lang w:val="en-US"/>
+        </w:rPr>
+        <w:t>[ec2-user@ip-172-31-19-227 WebbAPPCRM]$ docker network create compose-network</w:t>
+      </w:r>
+    </w:p>
+    <w:p>
+      <w:pPr>
+        <w:rPr>
+          <w:rFonts w:hint="default"/>
+          <w:lang w:val="en-US"/>
+        </w:rPr>
+      </w:pPr>
+    </w:p>
+    <w:p>
+      <w:pPr>
+        <w:rPr>
+          <w:rFonts w:hint="default"/>
+          <w:lang w:val="en-US"/>
+        </w:rPr>
+      </w:pPr>
+    </w:p>
+    <w:p>
+      <w:pPr>
+        <w:rPr>
+          <w:rFonts w:hint="default"/>
+          <w:lang w:val="en-US"/>
+        </w:rPr>
+      </w:pPr>
+      <w:r>
+        <w:rPr>
+          <w:rFonts w:hint="default"/>
+          <w:lang w:val="en-US"/>
+        </w:rPr>
+        <w:t>[ec2-user@ip-172-31-19-227 WebbAPPCRM]$ mvn clean package</w:t>
+      </w:r>
+    </w:p>
+    <w:p>
+      <w:pPr>
+        <w:rPr>
+          <w:rFonts w:hint="default"/>
+          <w:lang w:val="en-US"/>
+        </w:rPr>
+      </w:pPr>
+    </w:p>
+    <w:p>
+      <w:pPr>
+        <w:rPr>
+          <w:rFonts w:hint="default"/>
+          <w:lang w:val="en-US"/>
+        </w:rPr>
+      </w:pPr>
+    </w:p>
+    <w:p>
+      <w:pPr>
+        <w:rPr>
+          <w:rFonts w:hint="default"/>
+          <w:lang w:val="en-US"/>
+        </w:rPr>
+      </w:pPr>
+      <w:r>
+        <w:rPr>
+          <w:rFonts w:hint="default"/>
+          <w:lang w:val="en-US"/>
+        </w:rPr>
+        <w:t>[ec2-user@ip-172-31-19-227 WebbAPPCRM]$ cat Dockerfile</w:t>
+      </w:r>
+    </w:p>
+    <w:p>
+      <w:pPr>
+        <w:rPr>
+          <w:rFonts w:hint="default"/>
+          <w:lang w:val="en-US"/>
+        </w:rPr>
+      </w:pPr>
+      <w:r>
+        <w:rPr>
+          <w:rFonts w:hint="default"/>
+          <w:lang w:val="en-US"/>
+        </w:rPr>
+        <w:t>FROM openjdk:17</w:t>
+      </w:r>
+    </w:p>
+    <w:p>
+      <w:pPr>
+        <w:rPr>
+          <w:rFonts w:hint="default"/>
+          <w:lang w:val="en-US"/>
+        </w:rPr>
+      </w:pPr>
+    </w:p>
+    <w:p>
+      <w:pPr>
+        <w:rPr>
+          <w:rFonts w:hint="default"/>
+          <w:lang w:val="en-US"/>
+        </w:rPr>
+      </w:pPr>
+      <w:r>
+        <w:rPr>
+          <w:rFonts w:hint="default"/>
+          <w:lang w:val="en-US"/>
+        </w:rPr>
+        <w:t>MAINTAINER sai_docker</w:t>
+      </w:r>
+    </w:p>
+    <w:p>
+      <w:pPr>
+        <w:rPr>
+          <w:rFonts w:hint="default"/>
+          <w:lang w:val="en-US"/>
+        </w:rPr>
+      </w:pPr>
+    </w:p>
+    <w:p>
+      <w:pPr>
+        <w:rPr>
+          <w:rFonts w:hint="default"/>
+          <w:lang w:val="en-US"/>
+        </w:rPr>
+      </w:pPr>
+      <w:r>
+        <w:rPr>
+          <w:rFonts w:hint="default"/>
+          <w:lang w:val="en-US"/>
+        </w:rPr>
+        <w:t>EXPOSE 8080</w:t>
+      </w:r>
+    </w:p>
+    <w:p>
+      <w:pPr>
+        <w:rPr>
+          <w:rFonts w:hint="default"/>
+          <w:lang w:val="en-US"/>
+        </w:rPr>
+      </w:pPr>
+    </w:p>
+    <w:p>
+      <w:pPr>
+        <w:rPr>
+          <w:rFonts w:hint="default"/>
+          <w:lang w:val="en-US"/>
+        </w:rPr>
+      </w:pPr>
+      <w:r>
+        <w:rPr>
+          <w:rFonts w:hint="default"/>
+          <w:lang w:val="en-US"/>
+        </w:rPr>
+        <w:t>COPY target/CrmWebbAPP.jar  usr/app/</w:t>
+      </w:r>
+    </w:p>
+    <w:p>
+      <w:pPr>
+        <w:rPr>
+          <w:rFonts w:hint="default"/>
+          <w:lang w:val="en-US"/>
+        </w:rPr>
+      </w:pPr>
+    </w:p>
+    <w:p>
+      <w:pPr>
+        <w:rPr>
+          <w:rFonts w:hint="default"/>
+          <w:lang w:val="en-US"/>
+        </w:rPr>
+      </w:pPr>
+      <w:r>
+        <w:rPr>
+          <w:rFonts w:hint="default"/>
+          <w:lang w:val="en-US"/>
+        </w:rPr>
+        <w:t>ENTRYPOINT ["java", "-jar", "/CrmWebbAPP.jar"]</w:t>
+      </w:r>
+    </w:p>
+    <w:p>
+      <w:pPr>
+        <w:rPr>
+          <w:rFonts w:hint="default"/>
+          <w:lang w:val="en-US"/>
+        </w:rPr>
+      </w:pPr>
+    </w:p>
+    <w:p>
+      <w:pPr>
+        <w:rPr>
+          <w:rFonts w:hint="default"/>
+          <w:lang w:val="en-US"/>
+        </w:rPr>
+      </w:pPr>
+    </w:p>
+    <w:p>
+      <w:pPr>
+        <w:rPr>
+          <w:rFonts w:hint="default"/>
+          <w:lang w:val="en-US"/>
+        </w:rPr>
+      </w:pPr>
+      <w:r>
+        <w:rPr>
+          <w:rFonts w:hint="default"/>
+          <w:lang w:val="en-US"/>
+        </w:rPr>
+        <w:t>Updated docker-compose</w:t>
+      </w:r>
+    </w:p>
+    <w:p>
+      <w:pPr>
+        <w:rPr>
+          <w:rFonts w:hint="default"/>
+          <w:lang w:val="en-US"/>
+        </w:rPr>
+      </w:pPr>
+    </w:p>
+    <w:p>
+      <w:pPr>
+        <w:rPr>
+          <w:rFonts w:hint="default"/>
+          <w:lang w:val="en-US"/>
+        </w:rPr>
+      </w:pPr>
+      <w:r>
+        <w:rPr>
+          <w:rFonts w:hint="default"/>
+          <w:lang w:val="en-US"/>
+        </w:rPr>
+        <w:t>[ec2-user@ip-172-31-19-227 WebbAPPCRM]$ cat docker-compose.yml</w:t>
+      </w:r>
+    </w:p>
+    <w:p>
+      <w:pPr>
+        <w:rPr>
+          <w:rFonts w:hint="default"/>
+          <w:lang w:val="en-US"/>
+        </w:rPr>
+      </w:pPr>
+      <w:r>
+        <w:rPr>
+          <w:rFonts w:hint="default"/>
+          <w:lang w:val="en-US"/>
+        </w:rPr>
+        <w:t>version: "3"</w:t>
+      </w:r>
+    </w:p>
+    <w:p>
+      <w:pPr>
+        <w:rPr>
+          <w:rFonts w:hint="default"/>
+          <w:lang w:val="en-US"/>
+        </w:rPr>
+      </w:pPr>
+      <w:r>
+        <w:rPr>
+          <w:rFonts w:hint="default"/>
+          <w:lang w:val="en-US"/>
+        </w:rPr>
+        <w:t>services:</w:t>
+      </w:r>
+    </w:p>
+    <w:p>
+      <w:pPr>
+        <w:rPr>
+          <w:rFonts w:hint="default"/>
+          <w:lang w:val="en-US"/>
+        </w:rPr>
+      </w:pPr>
+      <w:r>
+        <w:rPr>
+          <w:rFonts w:hint="default"/>
+          <w:lang w:val="en-US"/>
+        </w:rPr>
+        <w:t xml:space="preserve">    application:</w:t>
+      </w:r>
+    </w:p>
+    <w:p>
+      <w:pPr>
+        <w:rPr>
+          <w:rFonts w:hint="default"/>
+          <w:lang w:val="en-US"/>
+        </w:rPr>
+      </w:pPr>
+      <w:r>
+        <w:rPr>
+          <w:rFonts w:hint="default"/>
+          <w:lang w:val="en-US"/>
+        </w:rPr>
+        <w:t xml:space="preserve">        image: springboot-app</w:t>
+      </w:r>
+    </w:p>
+    <w:p>
+      <w:pPr>
+        <w:rPr>
+          <w:rFonts w:hint="default"/>
+          <w:lang w:val="en-US"/>
+        </w:rPr>
+      </w:pPr>
+      <w:r>
+        <w:rPr>
+          <w:rFonts w:hint="default"/>
+          <w:lang w:val="en-US"/>
+        </w:rPr>
+        <w:t xml:space="preserve">    ports:</w:t>
+      </w:r>
+    </w:p>
+    <w:p>
+      <w:pPr>
+        <w:rPr>
+          <w:rFonts w:hint="default"/>
+          <w:lang w:val="en-US"/>
+        </w:rPr>
+      </w:pPr>
+      <w:r>
+        <w:rPr>
+          <w:rFonts w:hint="default"/>
+          <w:lang w:val="en-US"/>
+        </w:rPr>
+        <w:t xml:space="preserve">        - "8080:8080"</w:t>
+      </w:r>
+    </w:p>
+    <w:p>
+      <w:pPr>
+        <w:rPr>
+          <w:rFonts w:hint="default"/>
+          <w:lang w:val="en-US"/>
+        </w:rPr>
+      </w:pPr>
+      <w:r>
+        <w:rPr>
+          <w:rFonts w:hint="default"/>
+          <w:lang w:val="en-US"/>
+        </w:rPr>
+        <w:t xml:space="preserve">    networks:</w:t>
+      </w:r>
+    </w:p>
+    <w:p>
+      <w:pPr>
+        <w:rPr>
+          <w:rFonts w:hint="default"/>
+          <w:lang w:val="en-US"/>
+        </w:rPr>
+      </w:pPr>
+      <w:r>
+        <w:rPr>
+          <w:rFonts w:hint="default"/>
+          <w:lang w:val="en-US"/>
+        </w:rPr>
+        <w:t xml:space="preserve">        - compose-network</w:t>
+      </w:r>
+    </w:p>
+    <w:p>
+      <w:pPr>
+        <w:rPr>
+          <w:rFonts w:hint="default"/>
+          <w:lang w:val="en-US"/>
+        </w:rPr>
+      </w:pPr>
+      <w:r>
+        <w:rPr>
+          <w:rFonts w:hint="default"/>
+          <w:lang w:val="en-US"/>
+        </w:rPr>
+        <w:t xml:space="preserve">    depends_on:</w:t>
+      </w:r>
+    </w:p>
+    <w:p>
+      <w:pPr>
+        <w:rPr>
+          <w:rFonts w:hint="default"/>
+          <w:lang w:val="en-US"/>
+        </w:rPr>
+      </w:pPr>
+      <w:r>
+        <w:rPr>
+          <w:rFonts w:hint="default"/>
+          <w:lang w:val="en-US"/>
+        </w:rPr>
+        <w:t xml:space="preserve">        - mysqldb</w:t>
+      </w:r>
+    </w:p>
+    <w:p>
+      <w:pPr>
+        <w:rPr>
+          <w:rFonts w:hint="default"/>
+          <w:lang w:val="en-US"/>
+        </w:rPr>
+      </w:pPr>
+      <w:r>
+        <w:rPr>
+          <w:rFonts w:hint="default"/>
+          <w:lang w:val="en-US"/>
+        </w:rPr>
+        <w:t xml:space="preserve">    volumes:</w:t>
+      </w:r>
+    </w:p>
+    <w:p>
+      <w:pPr>
+        <w:rPr>
+          <w:rFonts w:hint="default"/>
+          <w:lang w:val="en-US"/>
+        </w:rPr>
+      </w:pPr>
+      <w:r>
+        <w:rPr>
+          <w:rFonts w:hint="default"/>
+          <w:lang w:val="en-US"/>
+        </w:rPr>
+        <w:t xml:space="preserve">        - /data/springboot-app</w:t>
+      </w:r>
+    </w:p>
+    <w:p>
+      <w:pPr>
+        <w:rPr>
+          <w:rFonts w:hint="default"/>
+          <w:lang w:val="en-US"/>
+        </w:rPr>
+      </w:pPr>
+      <w:r>
+        <w:rPr>
+          <w:rFonts w:hint="default"/>
+          <w:lang w:val="en-US"/>
+        </w:rPr>
+        <w:t xml:space="preserve">    mysqldb:</w:t>
+      </w:r>
+    </w:p>
+    <w:p>
+      <w:pPr>
+        <w:rPr>
+          <w:rFonts w:hint="default"/>
+          <w:lang w:val="en-US"/>
+        </w:rPr>
+      </w:pPr>
+      <w:r>
+        <w:rPr>
+          <w:rFonts w:hint="default"/>
+          <w:lang w:val="en-US"/>
+        </w:rPr>
+        <w:t xml:space="preserve">        image: mysql:8.3</w:t>
+      </w:r>
+    </w:p>
+    <w:p>
+      <w:pPr>
+        <w:rPr>
+          <w:rFonts w:hint="default"/>
+          <w:lang w:val="en-US"/>
+        </w:rPr>
+      </w:pPr>
+      <w:r>
+        <w:rPr>
+          <w:rFonts w:hint="default"/>
+          <w:lang w:val="en-US"/>
+        </w:rPr>
+        <w:t xml:space="preserve">    networks:</w:t>
+      </w:r>
+    </w:p>
+    <w:p>
+      <w:pPr>
+        <w:rPr>
+          <w:rFonts w:hint="default"/>
+          <w:lang w:val="en-US"/>
+        </w:rPr>
+      </w:pPr>
+      <w:r>
+        <w:rPr>
+          <w:rFonts w:hint="default"/>
+          <w:lang w:val="en-US"/>
+        </w:rPr>
+        <w:t xml:space="preserve">        - compose-network</w:t>
+      </w:r>
+    </w:p>
+    <w:p>
+      <w:pPr>
+        <w:rPr>
+          <w:rFonts w:hint="default"/>
+          <w:lang w:val="en-US"/>
+        </w:rPr>
+      </w:pPr>
+      <w:r>
+        <w:rPr>
+          <w:rFonts w:hint="default"/>
+          <w:lang w:val="en-US"/>
+        </w:rPr>
+        <w:t xml:space="preserve">    ports:</w:t>
+      </w:r>
+    </w:p>
+    <w:p>
+      <w:pPr>
+        <w:rPr>
+          <w:rFonts w:hint="default"/>
+          <w:lang w:val="en-US"/>
+        </w:rPr>
+      </w:pPr>
+      <w:r>
+        <w:rPr>
+          <w:rFonts w:hint="default"/>
+          <w:lang w:val="en-US"/>
+        </w:rPr>
+        <w:t xml:space="preserve">        - "3306:3306"</w:t>
+      </w:r>
+    </w:p>
+    <w:p>
+      <w:pPr>
+        <w:rPr>
+          <w:rFonts w:hint="default"/>
+          <w:lang w:val="en-US"/>
+        </w:rPr>
+      </w:pPr>
+      <w:r>
+        <w:rPr>
+          <w:rFonts w:hint="default"/>
+          <w:lang w:val="en-US"/>
+        </w:rPr>
+        <w:t xml:space="preserve">    environment:</w:t>
+      </w:r>
+    </w:p>
+    <w:p>
+      <w:pPr>
+        <w:rPr>
+          <w:rFonts w:hint="default"/>
+          <w:lang w:val="en-US"/>
+        </w:rPr>
+      </w:pPr>
+      <w:r>
+        <w:rPr>
+          <w:rFonts w:hint="default"/>
+          <w:lang w:val="en-US"/>
+        </w:rPr>
+        <w:t xml:space="preserve">        - MYSQL_DATASOURCE_URL: jdbc:mysql://mysqldb:3306/sbms</w:t>
+      </w:r>
+    </w:p>
+    <w:p>
+      <w:pPr>
+        <w:rPr>
+          <w:rFonts w:hint="default"/>
+          <w:lang w:val="en-US"/>
+        </w:rPr>
+      </w:pPr>
+      <w:r>
+        <w:rPr>
+          <w:rFonts w:hint="default"/>
+          <w:lang w:val="en-US"/>
+        </w:rPr>
+        <w:t xml:space="preserve">        - MYSQL_ROOT_PASSWORD: root</w:t>
+      </w:r>
+    </w:p>
+    <w:p>
+      <w:pPr>
+        <w:rPr>
+          <w:rFonts w:hint="default"/>
+          <w:lang w:val="en-US"/>
+        </w:rPr>
+      </w:pPr>
+      <w:r>
+        <w:rPr>
+          <w:rFonts w:hint="default"/>
+          <w:lang w:val="en-US"/>
+        </w:rPr>
+        <w:t xml:space="preserve">        - MYSQL_DATABSE: sbms</w:t>
+      </w:r>
+    </w:p>
+    <w:p>
+      <w:pPr>
+        <w:rPr>
+          <w:rFonts w:hint="default"/>
+          <w:lang w:val="en-US"/>
+        </w:rPr>
+      </w:pPr>
+      <w:r>
+        <w:rPr>
+          <w:rFonts w:hint="default"/>
+          <w:lang w:val="en-US"/>
+        </w:rPr>
+        <w:t xml:space="preserve">    volumes:</w:t>
+      </w:r>
+    </w:p>
+    <w:p>
+      <w:pPr>
+        <w:rPr>
+          <w:rFonts w:hint="default"/>
+          <w:lang w:val="en-US"/>
+        </w:rPr>
+      </w:pPr>
+      <w:r>
+        <w:rPr>
+          <w:rFonts w:hint="default"/>
+          <w:lang w:val="en-US"/>
+        </w:rPr>
+        <w:t xml:space="preserve">        - /data/mysql</w:t>
+      </w:r>
+    </w:p>
+    <w:p>
+      <w:pPr>
+        <w:rPr>
+          <w:rFonts w:hint="default"/>
+          <w:lang w:val="en-US"/>
+        </w:rPr>
+      </w:pPr>
+      <w:r>
+        <w:rPr>
+          <w:rFonts w:hint="default"/>
+          <w:lang w:val="en-US"/>
+        </w:rPr>
+        <w:t>networks:</w:t>
+      </w:r>
+    </w:p>
+    <w:p>
+      <w:pPr>
+        <w:rPr>
+          <w:rFonts w:hint="default"/>
+          <w:lang w:val="en-US"/>
+        </w:rPr>
+      </w:pPr>
+      <w:r>
+        <w:rPr>
+          <w:rFonts w:hint="default"/>
+          <w:lang w:val="en-US"/>
+        </w:rPr>
+        <w:t xml:space="preserve">    compose-network:</w:t>
+      </w:r>
+    </w:p>
+    <w:p>
+      <w:pPr>
+        <w:rPr>
+          <w:rFonts w:hint="default"/>
+          <w:lang w:val="en-US"/>
+        </w:rPr>
+      </w:pPr>
+    </w:p>
+    <w:p>
+      <w:pPr>
+        <w:rPr>
+          <w:rFonts w:hint="default"/>
+          <w:lang w:val="en-US"/>
+        </w:rPr>
+      </w:pPr>
+      <w:r>
+        <w:rPr>
+          <w:rFonts w:hint="default"/>
+          <w:lang w:val="en-US"/>
+        </w:rPr>
+        <w:t>Re-cloning due to some issue</w:t>
+      </w:r>
+    </w:p>
+    <w:p>
+      <w:r>
+        <w:drawing>
+          <wp:inline distT="0" distB="0" distL="114300" distR="114300">
+            <wp:extent cx="5269230" cy="1208405"/>
+            <wp:effectExtent l="0" t="0" r="3810" b="10795"/>
+            <wp:docPr id="37" name="Picture 8"/>
+            <wp:cNvGraphicFramePr>
+              <a:graphicFrameLocks xmlns:a="http://schemas.openxmlformats.org/drawingml/2006/main" noChangeAspect="1"/>
+            </wp:cNvGraphicFramePr>
+            <a:graphic xmlns:a="http://schemas.openxmlformats.org/drawingml/2006/main">
+              <a:graphicData uri="http://schemas.openxmlformats.org/drawingml/2006/picture">
+                <pic:pic xmlns:pic="http://schemas.openxmlformats.org/drawingml/2006/picture">
+                  <pic:nvPicPr>
+                    <pic:cNvPr id="37" name="Picture 8"/>
+                    <pic:cNvPicPr>
+                      <a:picLocks noChangeAspect="1"/>
+                    </pic:cNvPicPr>
+                  </pic:nvPicPr>
+                  <pic:blipFill>
+                    <a:blip r:embed="rId30"/>
+                    <a:stretch>
+                      <a:fillRect/>
+                    </a:stretch>
+                  </pic:blipFill>
+                  <pic:spPr>
+                    <a:xfrm>
+                      <a:off x="0" y="0"/>
+                      <a:ext cx="5269230" cy="1208405"/>
+                    </a:xfrm>
+                    <a:prstGeom prst="rect">
+                      <a:avLst/>
+                    </a:prstGeom>
+                    <a:noFill/>
+                    <a:ln>
+                      <a:noFill/>
+                    </a:ln>
+                  </pic:spPr>
+                </pic:pic>
+              </a:graphicData>
+            </a:graphic>
+          </wp:inline>
+        </w:drawing>
+      </w:r>
+    </w:p>
+    <w:p/>
+    <w:p>
+      <w:pPr>
+        <w:rPr>
+          <w:rFonts w:hint="default"/>
+          <w:lang w:val="en-US"/>
+        </w:rPr>
+      </w:pPr>
+      <w:r>
+        <w:rPr>
+          <w:rFonts w:hint="default"/>
+          <w:lang w:val="en-US"/>
+        </w:rPr>
+        <w:t>Some problem in application will fix later</w:t>
+      </w:r>
+    </w:p>
+    <w:p>
+      <w:pPr>
+        <w:rPr>
+          <w:rFonts w:hint="default"/>
+          <w:lang w:val="en-US"/>
+        </w:rPr>
+      </w:pPr>
+    </w:p>
+    <w:p>
+      <w:pPr>
+        <w:rPr>
+          <w:rFonts w:hint="default"/>
+          <w:lang w:val="en-US"/>
+        </w:rPr>
+      </w:pPr>
+      <w:r>
+        <w:rPr>
+          <w:rFonts w:hint="default"/>
+          <w:lang w:val="en-US"/>
+        </w:rPr>
+        <w:t>docker-compose up -d</w:t>
+      </w:r>
+    </w:p>
+    <w:p>
+      <w:pPr>
+        <w:rPr>
+          <w:rFonts w:hint="default"/>
+          <w:lang w:val="en-US"/>
+        </w:rPr>
+      </w:pPr>
+      <w:r>
+        <w:rPr>
+          <w:rFonts w:hint="default"/>
+          <w:lang w:val="en-US"/>
+        </w:rPr>
+        <w:t>docker-compose ps</w:t>
+      </w:r>
+    </w:p>
+    <w:p>
+      <w:pPr>
+        <w:rPr>
+          <w:rFonts w:hint="default"/>
+          <w:lang w:val="en-US"/>
+        </w:rPr>
+      </w:pPr>
+      <w:r>
+        <w:rPr>
+          <w:rFonts w:hint="default"/>
+          <w:lang w:val="en-US"/>
+        </w:rPr>
+        <w:t>docker-compose stop</w:t>
+      </w:r>
+    </w:p>
+    <w:p>
+      <w:pPr>
+        <w:rPr>
+          <w:rFonts w:hint="default"/>
+          <w:lang w:val="en-US"/>
+        </w:rPr>
+      </w:pPr>
+      <w:r>
+        <w:rPr>
+          <w:rFonts w:hint="default"/>
+          <w:lang w:val="en-US"/>
+        </w:rPr>
+        <w:t>docker-compose start</w:t>
+      </w:r>
+    </w:p>
+    <w:p>
+      <w:pPr>
+        <w:rPr>
+          <w:rFonts w:hint="default"/>
+          <w:lang w:val="en-US"/>
+        </w:rPr>
+      </w:pPr>
     </w:p>
     <w:p>
       <w:pPr>
@@ -5260,6 +8666,70 @@
       </w:pPr>
       <w:bookmarkStart w:id="0" w:name="_GoBack"/>
       <w:bookmarkEnd w:id="0"/>
+    </w:p>
+    <w:p>
+      <w:pPr>
+        <w:rPr>
+          <w:rFonts w:hint="default"/>
+          <w:lang w:val="en-US"/>
+        </w:rPr>
+      </w:pPr>
+    </w:p>
+    <w:p>
+      <w:pPr>
+        <w:rPr>
+          <w:rFonts w:hint="default"/>
+          <w:lang w:val="en-US"/>
+        </w:rPr>
+      </w:pPr>
+    </w:p>
+    <w:p>
+      <w:pPr>
+        <w:rPr>
+          <w:rFonts w:hint="default"/>
+          <w:lang w:val="en-US"/>
+        </w:rPr>
+      </w:pPr>
+    </w:p>
+    <w:p>
+      <w:pPr>
+        <w:rPr>
+          <w:rFonts w:hint="default"/>
+          <w:lang w:val="en-US"/>
+        </w:rPr>
+      </w:pPr>
+    </w:p>
+    <w:p>
+      <w:pPr>
+        <w:rPr>
+          <w:rFonts w:hint="default"/>
+          <w:lang w:val="en-US"/>
+        </w:rPr>
+      </w:pPr>
+    </w:p>
+    <w:p>
+      <w:pPr>
+        <w:rPr>
+          <w:rFonts w:hint="default"/>
+          <w:lang w:val="en-US"/>
+        </w:rPr>
+      </w:pPr>
+    </w:p>
+    <w:p>
+      <w:pPr>
+        <w:rPr>
+          <w:rFonts w:hint="default"/>
+          <w:lang w:val="en-US"/>
+        </w:rPr>
+      </w:pPr>
+    </w:p>
+    <w:p>
+      <w:pPr>
+        <w:rPr>
+          <w:rFonts w:hint="default"/>
+          <w:lang w:val="en-US"/>
+        </w:rPr>
+      </w:pPr>
     </w:p>
     <w:p>
       <w:pPr>
@@ -5536,7 +9006,7 @@
     <w:lsdException w:qFormat="1" w:unhideWhenUsed="0" w:uiPriority="0" w:semiHidden="0" w:name="Title"/>
     <w:lsdException w:unhideWhenUsed="0" w:uiPriority="0" w:semiHidden="0" w:name="Closing"/>
     <w:lsdException w:unhideWhenUsed="0" w:uiPriority="0" w:semiHidden="0" w:name="Signature"/>
-    <w:lsdException w:unhideWhenUsed="0" w:uiPriority="0" w:name="Default Paragraph Font"/>
+    <w:lsdException w:qFormat="1" w:unhideWhenUsed="0" w:uiPriority="0" w:name="Default Paragraph Font"/>
     <w:lsdException w:unhideWhenUsed="0" w:uiPriority="0" w:semiHidden="0" w:name="Body Text"/>
     <w:lsdException w:unhideWhenUsed="0" w:uiPriority="0" w:semiHidden="0" w:name="Body Text Indent"/>
     <w:lsdException w:unhideWhenUsed="0" w:uiPriority="0" w:semiHidden="0" w:name="List Continue"/>
@@ -5556,7 +9026,7 @@
     <w:lsdException w:unhideWhenUsed="0" w:uiPriority="0" w:semiHidden="0" w:name="Body Text Indent 2"/>
     <w:lsdException w:unhideWhenUsed="0" w:uiPriority="0" w:semiHidden="0" w:name="Body Text Indent 3"/>
     <w:lsdException w:unhideWhenUsed="0" w:uiPriority="0" w:semiHidden="0" w:name="Block Text"/>
-    <w:lsdException w:unhideWhenUsed="0" w:uiPriority="0" w:semiHidden="0" w:name="Hyperlink"/>
+    <w:lsdException w:qFormat="1" w:unhideWhenUsed="0" w:uiPriority="0" w:semiHidden="0" w:name="Hyperlink"/>
     <w:lsdException w:unhideWhenUsed="0" w:uiPriority="0" w:semiHidden="0" w:name="FollowedHyperlink"/>
     <w:lsdException w:qFormat="1" w:unhideWhenUsed="0" w:uiPriority="0" w:semiHidden="0" w:name="Strong"/>
     <w:lsdException w:qFormat="1" w:unhideWhenUsed="0" w:uiPriority="0" w:semiHidden="0" w:name="Emphasis"/>
@@ -5752,6 +9222,7 @@
   <w:style w:type="character" w:default="1" w:styleId="3">
     <w:name w:val="Default Paragraph Font"/>
     <w:semiHidden/>
+    <w:qFormat/>
     <w:uiPriority w:val="0"/>
   </w:style>
   <w:style w:type="table" w:default="1" w:styleId="4">
@@ -5771,6 +9242,7 @@
   <w:style w:type="character" w:styleId="5">
     <w:name w:val="Hyperlink"/>
     <w:basedOn w:val="3"/>
+    <w:qFormat/>
     <w:uiPriority w:val="0"/>
     <w:rPr>
       <w:color w:val="0000FF"/>

</xml_diff>